<commit_message>
Feature: Se Corrigio el Analisis de Complejidad del Ejercicio #2
</commit_message>
<xml_diff>
--- a/docs/complexityAnalysis/Discretas seguimiento 3.docx
+++ b/docs/complexityAnalysis/Discretas seguimiento 3.docx
@@ -2591,7 +2591,7 @@
               <w:rPr>
                 <w:rtl w:val="0"/>
               </w:rPr>
-              <w:t xml:space="preserve">O(n)</w:t>
+              <w:t xml:space="preserve">O(n/2)</w:t>
             </w:r>
           </w:p>
         </w:tc>
@@ -2685,7 +2685,7 @@
               <w:rPr>
                 <w:rtl w:val="0"/>
               </w:rPr>
-              <w:t xml:space="preserve">O(n-1)</w:t>
+              <w:t xml:space="preserve">O(n/2 - 1)</w:t>
             </w:r>
           </w:p>
         </w:tc>
@@ -2779,7 +2779,7 @@
               <w:rPr>
                 <w:rtl w:val="0"/>
               </w:rPr>
-              <w:t xml:space="preserve">O(n-1)</w:t>
+              <w:t xml:space="preserve">O(n/2 - 1)</w:t>
             </w:r>
           </w:p>
         </w:tc>
@@ -2907,7 +2907,7 @@
           <w:b w:val="1"/>
           <w:rtl w:val="0"/>
         </w:rPr>
-        <w:t xml:space="preserve">O(n) = C1 + C2 + C3(n-1) +C4(n-1) +C5</w:t>
+        <w:t xml:space="preserve">O(n) = C1 + C2 + C3(n/2 - 1) +C4(n/2 - 1) +C5</w:t>
       </w:r>
     </w:p>
     <w:p>
@@ -2922,22 +2922,7 @@
           <w:b w:val="1"/>
           <w:rtl w:val="0"/>
         </w:rPr>
-        <w:t xml:space="preserve">O(n) = C1 + C2 +C3n - C3 + C4n – C4 + C5 </w:t>
-      </w:r>
-    </w:p>
-    <w:p>
-      <w:pPr>
-        <w:spacing w:after="240" w:before="240" w:lineRule="auto"/>
-        <w:rPr>
-          <w:b w:val="1"/>
-        </w:rPr>
-      </w:pPr>
-      <w:r>
-        <w:rPr>
-          <w:b w:val="1"/>
-          <w:rtl w:val="0"/>
-        </w:rPr>
-        <w:t xml:space="preserve">O(n) = (C2 + C3 + C4)n + (C1 + C5 - C3 - C4)</w:t>
+        <w:t xml:space="preserve">O(n) = (C1 + C5 - C3 - C4) + n(C2 + C3 +C4) + ½(C2 + C3 + C4)</w:t>
       </w:r>
     </w:p>
     <w:p>

</xml_diff>

<commit_message>
Feature: Se Añadio un Ordenamiento al Punto Uno y se Corrigio el Analisis de Complejidad
</commit_message>
<xml_diff>
--- a/docs/complexityAnalysis/Discretas seguimiento 3.docx
+++ b/docs/complexityAnalysis/Discretas seguimiento 3.docx
@@ -232,7 +232,7 @@
         <w:tc>
           <w:tcPr>
             <w:tcBorders>
-              <w:top w:color="000000" w:space="0" w:sz="0" w:val="nil"/>
+              <w:top w:color="000000" w:space="0" w:sz="5" w:val="single"/>
               <w:left w:color="000000" w:space="0" w:sz="5" w:val="single"/>
               <w:bottom w:color="000000" w:space="0" w:sz="5" w:val="single"/>
               <w:right w:color="000000" w:space="0" w:sz="5" w:val="single"/>
@@ -249,34 +249,24 @@
             <w:pPr>
               <w:spacing w:before="240" w:lineRule="auto"/>
               <w:rPr>
-                <w:b w:val="1"/>
-                <w:sz w:val="20"/>
-                <w:szCs w:val="20"/>
-              </w:rPr>
-            </w:pPr>
-            <w:r>
-              <w:rPr>
-                <w:sz w:val="20"/>
-                <w:szCs w:val="20"/>
-                <w:rtl w:val="0"/>
-              </w:rPr>
-              <w:t xml:space="preserve">boolean first = true</w:t>
-            </w:r>
-            <w:r>
-              <w:rPr>
-                <w:b w:val="1"/>
-                <w:sz w:val="20"/>
-                <w:szCs w:val="20"/>
-                <w:rtl w:val="0"/>
-              </w:rPr>
-              <w:t xml:space="preserve">;</w:t>
-            </w:r>
-          </w:p>
-        </w:tc>
-        <w:tc>
-          <w:tcPr>
-            <w:tcBorders>
-              <w:top w:color="000000" w:space="0" w:sz="0" w:val="nil"/>
+                <w:sz w:val="20"/>
+                <w:szCs w:val="20"/>
+              </w:rPr>
+            </w:pPr>
+            <w:r>
+              <w:rPr>
+                <w:sz w:val="20"/>
+                <w:szCs w:val="20"/>
+                <w:rtl w:val="0"/>
+              </w:rPr>
+              <w:t xml:space="preserve">for (int i = 0; i &lt; L.length; i++) </w:t>
+            </w:r>
+          </w:p>
+        </w:tc>
+        <w:tc>
+          <w:tcPr>
+            <w:tcBorders>
+              <w:top w:color="000000" w:space="0" w:sz="5" w:val="single"/>
               <w:left w:color="000000" w:space="0" w:sz="0" w:val="nil"/>
               <w:bottom w:color="000000" w:space="0" w:sz="5" w:val="single"/>
               <w:right w:color="000000" w:space="0" w:sz="5" w:val="single"/>
@@ -310,34 +300,34 @@
         <w:tc>
           <w:tcPr>
             <w:tcBorders>
-              <w:top w:color="000000" w:space="0" w:sz="0" w:val="nil"/>
-              <w:left w:color="000000" w:space="0" w:sz="0" w:val="nil"/>
-              <w:bottom w:color="000000" w:space="0" w:sz="5" w:val="single"/>
-              <w:right w:color="000000" w:space="0" w:sz="5" w:val="single"/>
-            </w:tcBorders>
-            <w:tcMar>
-              <w:top w:w="0.0" w:type="dxa"/>
-              <w:left w:w="100.0" w:type="dxa"/>
-              <w:bottom w:w="0.0" w:type="dxa"/>
-              <w:right w:w="100.0" w:type="dxa"/>
-            </w:tcMar>
-            <w:vAlign w:val="top"/>
-          </w:tcPr>
-          <w:p>
-            <w:pPr>
-              <w:spacing w:before="240" w:lineRule="auto"/>
-              <w:rPr>
-                <w:sz w:val="20"/>
-                <w:szCs w:val="20"/>
-              </w:rPr>
-            </w:pPr>
-            <w:r>
-              <w:rPr>
-                <w:sz w:val="20"/>
-                <w:szCs w:val="20"/>
-                <w:rtl w:val="0"/>
-              </w:rPr>
-              <w:t xml:space="preserve">O(1)</w:t>
+              <w:top w:color="000000" w:space="0" w:sz="5" w:val="single"/>
+              <w:left w:color="000000" w:space="0" w:sz="0" w:val="nil"/>
+              <w:bottom w:color="000000" w:space="0" w:sz="5" w:val="single"/>
+              <w:right w:color="000000" w:space="0" w:sz="5" w:val="single"/>
+            </w:tcBorders>
+            <w:tcMar>
+              <w:top w:w="0.0" w:type="dxa"/>
+              <w:left w:w="100.0" w:type="dxa"/>
+              <w:bottom w:w="0.0" w:type="dxa"/>
+              <w:right w:w="100.0" w:type="dxa"/>
+            </w:tcMar>
+            <w:vAlign w:val="top"/>
+          </w:tcPr>
+          <w:p>
+            <w:pPr>
+              <w:spacing w:before="240" w:lineRule="auto"/>
+              <w:rPr>
+                <w:sz w:val="20"/>
+                <w:szCs w:val="20"/>
+              </w:rPr>
+            </w:pPr>
+            <w:r>
+              <w:rPr>
+                <w:sz w:val="20"/>
+                <w:szCs w:val="20"/>
+                <w:rtl w:val="0"/>
+              </w:rPr>
+              <w:t xml:space="preserve">O(n)</w:t>
             </w:r>
           </w:p>
         </w:tc>
@@ -351,7 +341,7 @@
         <w:tc>
           <w:tcPr>
             <w:tcBorders>
-              <w:top w:color="000000" w:space="0" w:sz="0" w:val="nil"/>
+              <w:top w:color="000000" w:space="0" w:sz="5" w:val="single"/>
               <w:left w:color="000000" w:space="0" w:sz="5" w:val="single"/>
               <w:bottom w:color="000000" w:space="0" w:sz="5" w:val="single"/>
               <w:right w:color="000000" w:space="0" w:sz="5" w:val="single"/>
@@ -368,34 +358,26 @@
             <w:pPr>
               <w:spacing w:before="240" w:lineRule="auto"/>
               <w:rPr>
-                <w:b w:val="1"/>
-                <w:sz w:val="20"/>
-                <w:szCs w:val="20"/>
-              </w:rPr>
-            </w:pPr>
-            <w:r>
-              <w:rPr>
-                <w:sz w:val="20"/>
-                <w:szCs w:val="20"/>
-                <w:rtl w:val="0"/>
-              </w:rPr>
-              <w:t xml:space="preserve">String msg = "R = ["</w:t>
-            </w:r>
-            <w:r>
-              <w:rPr>
-                <w:b w:val="1"/>
-                <w:sz w:val="20"/>
-                <w:szCs w:val="20"/>
-                <w:rtl w:val="0"/>
-              </w:rPr>
-              <w:t xml:space="preserve">;</w:t>
-            </w:r>
-          </w:p>
-        </w:tc>
-        <w:tc>
-          <w:tcPr>
-            <w:tcBorders>
-              <w:top w:color="000000" w:space="0" w:sz="0" w:val="nil"/>
+                <w:sz w:val="20"/>
+                <w:szCs w:val="20"/>
+              </w:rPr>
+            </w:pPr>
+            <w:r>
+              <w:rPr>
+                <w:sz w:val="20"/>
+                <w:szCs w:val="20"/>
+                <w:rtl w:val="0"/>
+              </w:rPr>
+              <w:t xml:space="preserve">   </w:t>
+              <w:tab/>
+              <w:t xml:space="preserve">int minimum = i;</w:t>
+            </w:r>
+          </w:p>
+        </w:tc>
+        <w:tc>
+          <w:tcPr>
+            <w:tcBorders>
+              <w:top w:color="000000" w:space="0" w:sz="5" w:val="single"/>
               <w:left w:color="000000" w:space="0" w:sz="0" w:val="nil"/>
               <w:bottom w:color="000000" w:space="0" w:sz="5" w:val="single"/>
               <w:right w:color="000000" w:space="0" w:sz="5" w:val="single"/>
@@ -423,6 +405,892 @@
                 <w:rtl w:val="0"/>
               </w:rPr>
               <w:t xml:space="preserve">C2</w:t>
+            </w:r>
+          </w:p>
+        </w:tc>
+        <w:tc>
+          <w:tcPr>
+            <w:tcBorders>
+              <w:top w:color="000000" w:space="0" w:sz="5" w:val="single"/>
+              <w:left w:color="000000" w:space="0" w:sz="0" w:val="nil"/>
+              <w:bottom w:color="000000" w:space="0" w:sz="5" w:val="single"/>
+              <w:right w:color="000000" w:space="0" w:sz="5" w:val="single"/>
+            </w:tcBorders>
+            <w:tcMar>
+              <w:top w:w="0.0" w:type="dxa"/>
+              <w:left w:w="100.0" w:type="dxa"/>
+              <w:bottom w:w="0.0" w:type="dxa"/>
+              <w:right w:w="100.0" w:type="dxa"/>
+            </w:tcMar>
+            <w:vAlign w:val="top"/>
+          </w:tcPr>
+          <w:p>
+            <w:pPr>
+              <w:spacing w:before="240" w:lineRule="auto"/>
+              <w:rPr>
+                <w:sz w:val="20"/>
+                <w:szCs w:val="20"/>
+              </w:rPr>
+            </w:pPr>
+            <w:r>
+              <w:rPr>
+                <w:sz w:val="20"/>
+                <w:szCs w:val="20"/>
+                <w:rtl w:val="0"/>
+              </w:rPr>
+              <w:t xml:space="preserve">O(n-1)</w:t>
+            </w:r>
+          </w:p>
+        </w:tc>
+      </w:tr>
+      <w:tr>
+        <w:trPr>
+          <w:cantSplit w:val="0"/>
+          <w:trHeight w:val="285" w:hRule="atLeast"/>
+          <w:tblHeader w:val="0"/>
+        </w:trPr>
+        <w:tc>
+          <w:tcPr>
+            <w:tcBorders>
+              <w:top w:color="000000" w:space="0" w:sz="5" w:val="single"/>
+              <w:left w:color="000000" w:space="0" w:sz="5" w:val="single"/>
+              <w:bottom w:color="000000" w:space="0" w:sz="5" w:val="single"/>
+              <w:right w:color="000000" w:space="0" w:sz="5" w:val="single"/>
+            </w:tcBorders>
+            <w:tcMar>
+              <w:top w:w="0.0" w:type="dxa"/>
+              <w:left w:w="100.0" w:type="dxa"/>
+              <w:bottom w:w="0.0" w:type="dxa"/>
+              <w:right w:w="100.0" w:type="dxa"/>
+            </w:tcMar>
+            <w:vAlign w:val="top"/>
+          </w:tcPr>
+          <w:p>
+            <w:pPr>
+              <w:spacing w:before="240" w:lineRule="auto"/>
+              <w:rPr>
+                <w:sz w:val="20"/>
+                <w:szCs w:val="20"/>
+              </w:rPr>
+            </w:pPr>
+            <w:r>
+              <w:rPr>
+                <w:sz w:val="20"/>
+                <w:szCs w:val="20"/>
+                <w:rtl w:val="0"/>
+              </w:rPr>
+              <w:t xml:space="preserve">             for (int j = i + 1; j &lt; L.length; j++) </w:t>
+            </w:r>
+          </w:p>
+        </w:tc>
+        <w:tc>
+          <w:tcPr>
+            <w:tcBorders>
+              <w:top w:color="000000" w:space="0" w:sz="5" w:val="single"/>
+              <w:left w:color="000000" w:space="0" w:sz="0" w:val="nil"/>
+              <w:bottom w:color="000000" w:space="0" w:sz="5" w:val="single"/>
+              <w:right w:color="000000" w:space="0" w:sz="5" w:val="single"/>
+            </w:tcBorders>
+            <w:tcMar>
+              <w:top w:w="0.0" w:type="dxa"/>
+              <w:left w:w="100.0" w:type="dxa"/>
+              <w:bottom w:w="0.0" w:type="dxa"/>
+              <w:right w:w="100.0" w:type="dxa"/>
+            </w:tcMar>
+            <w:vAlign w:val="top"/>
+          </w:tcPr>
+          <w:p>
+            <w:pPr>
+              <w:spacing w:before="240" w:lineRule="auto"/>
+              <w:rPr>
+                <w:sz w:val="20"/>
+                <w:szCs w:val="20"/>
+              </w:rPr>
+            </w:pPr>
+            <w:r>
+              <w:rPr>
+                <w:sz w:val="20"/>
+                <w:szCs w:val="20"/>
+                <w:rtl w:val="0"/>
+              </w:rPr>
+              <w:t xml:space="preserve">C3</w:t>
+            </w:r>
+          </w:p>
+        </w:tc>
+        <w:tc>
+          <w:tcPr>
+            <w:tcBorders>
+              <w:top w:color="000000" w:space="0" w:sz="5" w:val="single"/>
+              <w:left w:color="000000" w:space="0" w:sz="0" w:val="nil"/>
+              <w:bottom w:color="000000" w:space="0" w:sz="5" w:val="single"/>
+              <w:right w:color="000000" w:space="0" w:sz="5" w:val="single"/>
+            </w:tcBorders>
+            <w:tcMar>
+              <w:top w:w="0.0" w:type="dxa"/>
+              <w:left w:w="100.0" w:type="dxa"/>
+              <w:bottom w:w="0.0" w:type="dxa"/>
+              <w:right w:w="100.0" w:type="dxa"/>
+            </w:tcMar>
+            <w:vAlign w:val="top"/>
+          </w:tcPr>
+          <w:p>
+            <w:pPr>
+              <w:spacing w:before="240" w:lineRule="auto"/>
+              <w:rPr>
+                <w:sz w:val="20"/>
+                <w:szCs w:val="20"/>
+              </w:rPr>
+            </w:pPr>
+            <w:r>
+              <w:rPr>
+                <w:sz w:val="20"/>
+                <w:szCs w:val="20"/>
+                <w:rtl w:val="0"/>
+              </w:rPr>
+              <w:t xml:space="preserve">O(n-1)</w:t>
+            </w:r>
+          </w:p>
+        </w:tc>
+      </w:tr>
+      <w:tr>
+        <w:trPr>
+          <w:cantSplit w:val="0"/>
+          <w:trHeight w:val="285" w:hRule="atLeast"/>
+          <w:tblHeader w:val="0"/>
+        </w:trPr>
+        <w:tc>
+          <w:tcPr>
+            <w:tcBorders>
+              <w:top w:color="000000" w:space="0" w:sz="5" w:val="single"/>
+              <w:left w:color="000000" w:space="0" w:sz="5" w:val="single"/>
+              <w:bottom w:color="000000" w:space="0" w:sz="5" w:val="single"/>
+              <w:right w:color="000000" w:space="0" w:sz="5" w:val="single"/>
+            </w:tcBorders>
+            <w:tcMar>
+              <w:top w:w="0.0" w:type="dxa"/>
+              <w:left w:w="100.0" w:type="dxa"/>
+              <w:bottom w:w="0.0" w:type="dxa"/>
+              <w:right w:w="100.0" w:type="dxa"/>
+            </w:tcMar>
+            <w:vAlign w:val="top"/>
+          </w:tcPr>
+          <w:p>
+            <w:pPr>
+              <w:spacing w:before="240" w:lineRule="auto"/>
+              <w:rPr>
+                <w:sz w:val="20"/>
+                <w:szCs w:val="20"/>
+              </w:rPr>
+            </w:pPr>
+            <w:r>
+              <w:rPr>
+                <w:sz w:val="20"/>
+                <w:szCs w:val="20"/>
+                <w:rtl w:val="0"/>
+              </w:rPr>
+              <w:t xml:space="preserve">                 </w:t>
+              <w:tab/>
+              <w:t xml:space="preserve">if (L[j] &lt; L[minimum]) </w:t>
+            </w:r>
+          </w:p>
+        </w:tc>
+        <w:tc>
+          <w:tcPr>
+            <w:tcBorders>
+              <w:top w:color="000000" w:space="0" w:sz="5" w:val="single"/>
+              <w:left w:color="000000" w:space="0" w:sz="0" w:val="nil"/>
+              <w:bottom w:color="000000" w:space="0" w:sz="5" w:val="single"/>
+              <w:right w:color="000000" w:space="0" w:sz="5" w:val="single"/>
+            </w:tcBorders>
+            <w:tcMar>
+              <w:top w:w="0.0" w:type="dxa"/>
+              <w:left w:w="100.0" w:type="dxa"/>
+              <w:bottom w:w="0.0" w:type="dxa"/>
+              <w:right w:w="100.0" w:type="dxa"/>
+            </w:tcMar>
+            <w:vAlign w:val="top"/>
+          </w:tcPr>
+          <w:p>
+            <w:pPr>
+              <w:spacing w:before="240" w:lineRule="auto"/>
+              <w:rPr>
+                <w:sz w:val="20"/>
+                <w:szCs w:val="20"/>
+              </w:rPr>
+            </w:pPr>
+            <w:r>
+              <w:rPr>
+                <w:sz w:val="20"/>
+                <w:szCs w:val="20"/>
+                <w:rtl w:val="0"/>
+              </w:rPr>
+              <w:t xml:space="preserve">C4</w:t>
+            </w:r>
+          </w:p>
+        </w:tc>
+        <w:tc>
+          <w:tcPr>
+            <w:tcBorders>
+              <w:top w:color="000000" w:space="0" w:sz="5" w:val="single"/>
+              <w:left w:color="000000" w:space="0" w:sz="0" w:val="nil"/>
+              <w:bottom w:color="000000" w:space="0" w:sz="5" w:val="single"/>
+              <w:right w:color="000000" w:space="0" w:sz="5" w:val="single"/>
+            </w:tcBorders>
+            <w:tcMar>
+              <w:top w:w="0.0" w:type="dxa"/>
+              <w:left w:w="100.0" w:type="dxa"/>
+              <w:bottom w:w="0.0" w:type="dxa"/>
+              <w:right w:w="100.0" w:type="dxa"/>
+            </w:tcMar>
+            <w:vAlign w:val="top"/>
+          </w:tcPr>
+          <w:p>
+            <w:pPr>
+              <w:spacing w:before="240" w:lineRule="auto"/>
+              <w:rPr>
+                <w:sz w:val="20"/>
+                <w:szCs w:val="20"/>
+              </w:rPr>
+            </w:pPr>
+            <w:r>
+              <w:rPr>
+                <w:sz w:val="20"/>
+                <w:szCs w:val="20"/>
+                <w:rtl w:val="0"/>
+              </w:rPr>
+              <w:t xml:space="preserve">O(n^2)</w:t>
+            </w:r>
+          </w:p>
+        </w:tc>
+      </w:tr>
+      <w:tr>
+        <w:trPr>
+          <w:cantSplit w:val="0"/>
+          <w:trHeight w:val="285" w:hRule="atLeast"/>
+          <w:tblHeader w:val="0"/>
+        </w:trPr>
+        <w:tc>
+          <w:tcPr>
+            <w:tcBorders>
+              <w:top w:color="000000" w:space="0" w:sz="5" w:val="single"/>
+              <w:left w:color="000000" w:space="0" w:sz="5" w:val="single"/>
+              <w:bottom w:color="000000" w:space="0" w:sz="5" w:val="single"/>
+              <w:right w:color="000000" w:space="0" w:sz="5" w:val="single"/>
+            </w:tcBorders>
+            <w:tcMar>
+              <w:top w:w="0.0" w:type="dxa"/>
+              <w:left w:w="100.0" w:type="dxa"/>
+              <w:bottom w:w="0.0" w:type="dxa"/>
+              <w:right w:w="100.0" w:type="dxa"/>
+            </w:tcMar>
+            <w:vAlign w:val="top"/>
+          </w:tcPr>
+          <w:p>
+            <w:pPr>
+              <w:spacing w:before="240" w:lineRule="auto"/>
+              <w:rPr>
+                <w:sz w:val="20"/>
+                <w:szCs w:val="20"/>
+              </w:rPr>
+            </w:pPr>
+            <w:r>
+              <w:rPr>
+                <w:sz w:val="20"/>
+                <w:szCs w:val="20"/>
+                <w:rtl w:val="0"/>
+              </w:rPr>
+              <w:t xml:space="preserve">   </w:t>
+              <w:tab/>
+              <w:t xml:space="preserve">   </w:t>
+              <w:tab/>
+              <w:t xml:space="preserve">   </w:t>
+              <w:tab/>
+              <w:t xml:space="preserve">minimum = j;</w:t>
+            </w:r>
+          </w:p>
+        </w:tc>
+        <w:tc>
+          <w:tcPr>
+            <w:tcBorders>
+              <w:top w:color="000000" w:space="0" w:sz="5" w:val="single"/>
+              <w:left w:color="000000" w:space="0" w:sz="0" w:val="nil"/>
+              <w:bottom w:color="000000" w:space="0" w:sz="5" w:val="single"/>
+              <w:right w:color="000000" w:space="0" w:sz="5" w:val="single"/>
+            </w:tcBorders>
+            <w:tcMar>
+              <w:top w:w="0.0" w:type="dxa"/>
+              <w:left w:w="100.0" w:type="dxa"/>
+              <w:bottom w:w="0.0" w:type="dxa"/>
+              <w:right w:w="100.0" w:type="dxa"/>
+            </w:tcMar>
+            <w:vAlign w:val="top"/>
+          </w:tcPr>
+          <w:p>
+            <w:pPr>
+              <w:spacing w:before="240" w:lineRule="auto"/>
+              <w:rPr>
+                <w:sz w:val="20"/>
+                <w:szCs w:val="20"/>
+              </w:rPr>
+            </w:pPr>
+            <w:r>
+              <w:rPr>
+                <w:sz w:val="20"/>
+                <w:szCs w:val="20"/>
+                <w:rtl w:val="0"/>
+              </w:rPr>
+              <w:t xml:space="preserve">C5</w:t>
+            </w:r>
+          </w:p>
+        </w:tc>
+        <w:tc>
+          <w:tcPr>
+            <w:tcBorders>
+              <w:top w:color="000000" w:space="0" w:sz="5" w:val="single"/>
+              <w:left w:color="000000" w:space="0" w:sz="0" w:val="nil"/>
+              <w:bottom w:color="000000" w:space="0" w:sz="5" w:val="single"/>
+              <w:right w:color="000000" w:space="0" w:sz="5" w:val="single"/>
+            </w:tcBorders>
+            <w:tcMar>
+              <w:top w:w="0.0" w:type="dxa"/>
+              <w:left w:w="100.0" w:type="dxa"/>
+              <w:bottom w:w="0.0" w:type="dxa"/>
+              <w:right w:w="100.0" w:type="dxa"/>
+            </w:tcMar>
+            <w:vAlign w:val="top"/>
+          </w:tcPr>
+          <w:p>
+            <w:pPr>
+              <w:spacing w:before="240" w:lineRule="auto"/>
+              <w:rPr>
+                <w:sz w:val="20"/>
+                <w:szCs w:val="20"/>
+              </w:rPr>
+            </w:pPr>
+            <w:r>
+              <w:rPr>
+                <w:sz w:val="20"/>
+                <w:szCs w:val="20"/>
+                <w:rtl w:val="0"/>
+              </w:rPr>
+              <w:t xml:space="preserve">O(n^2)</w:t>
+            </w:r>
+          </w:p>
+        </w:tc>
+      </w:tr>
+      <w:tr>
+        <w:trPr>
+          <w:cantSplit w:val="0"/>
+          <w:trHeight w:val="285" w:hRule="atLeast"/>
+          <w:tblHeader w:val="0"/>
+        </w:trPr>
+        <w:tc>
+          <w:tcPr>
+            <w:tcBorders>
+              <w:top w:color="000000" w:space="0" w:sz="5" w:val="single"/>
+              <w:left w:color="000000" w:space="0" w:sz="5" w:val="single"/>
+              <w:bottom w:color="000000" w:space="0" w:sz="5" w:val="single"/>
+              <w:right w:color="000000" w:space="0" w:sz="5" w:val="single"/>
+            </w:tcBorders>
+            <w:tcMar>
+              <w:top w:w="0.0" w:type="dxa"/>
+              <w:left w:w="100.0" w:type="dxa"/>
+              <w:bottom w:w="0.0" w:type="dxa"/>
+              <w:right w:w="100.0" w:type="dxa"/>
+            </w:tcMar>
+            <w:vAlign w:val="top"/>
+          </w:tcPr>
+          <w:p>
+            <w:pPr>
+              <w:spacing w:before="240" w:lineRule="auto"/>
+              <w:rPr>
+                <w:sz w:val="20"/>
+                <w:szCs w:val="20"/>
+              </w:rPr>
+            </w:pPr>
+            <w:r>
+              <w:rPr>
+                <w:sz w:val="20"/>
+                <w:szCs w:val="20"/>
+                <w:rtl w:val="0"/>
+              </w:rPr>
+              <w:t xml:space="preserve">   </w:t>
+              <w:tab/>
+              <w:t xml:space="preserve">int temp = L[minimum];</w:t>
+            </w:r>
+          </w:p>
+        </w:tc>
+        <w:tc>
+          <w:tcPr>
+            <w:tcBorders>
+              <w:top w:color="000000" w:space="0" w:sz="5" w:val="single"/>
+              <w:left w:color="000000" w:space="0" w:sz="0" w:val="nil"/>
+              <w:bottom w:color="000000" w:space="0" w:sz="5" w:val="single"/>
+              <w:right w:color="000000" w:space="0" w:sz="5" w:val="single"/>
+            </w:tcBorders>
+            <w:tcMar>
+              <w:top w:w="0.0" w:type="dxa"/>
+              <w:left w:w="100.0" w:type="dxa"/>
+              <w:bottom w:w="0.0" w:type="dxa"/>
+              <w:right w:w="100.0" w:type="dxa"/>
+            </w:tcMar>
+            <w:vAlign w:val="top"/>
+          </w:tcPr>
+          <w:p>
+            <w:pPr>
+              <w:spacing w:before="240" w:lineRule="auto"/>
+              <w:rPr>
+                <w:sz w:val="20"/>
+                <w:szCs w:val="20"/>
+              </w:rPr>
+            </w:pPr>
+            <w:r>
+              <w:rPr>
+                <w:sz w:val="20"/>
+                <w:szCs w:val="20"/>
+                <w:rtl w:val="0"/>
+              </w:rPr>
+              <w:t xml:space="preserve">C6</w:t>
+            </w:r>
+          </w:p>
+        </w:tc>
+        <w:tc>
+          <w:tcPr>
+            <w:tcBorders>
+              <w:top w:color="000000" w:space="0" w:sz="5" w:val="single"/>
+              <w:left w:color="000000" w:space="0" w:sz="0" w:val="nil"/>
+              <w:bottom w:color="000000" w:space="0" w:sz="5" w:val="single"/>
+              <w:right w:color="000000" w:space="0" w:sz="5" w:val="single"/>
+            </w:tcBorders>
+            <w:tcMar>
+              <w:top w:w="0.0" w:type="dxa"/>
+              <w:left w:w="100.0" w:type="dxa"/>
+              <w:bottom w:w="0.0" w:type="dxa"/>
+              <w:right w:w="100.0" w:type="dxa"/>
+            </w:tcMar>
+            <w:vAlign w:val="top"/>
+          </w:tcPr>
+          <w:p>
+            <w:pPr>
+              <w:spacing w:before="240" w:lineRule="auto"/>
+              <w:rPr>
+                <w:sz w:val="20"/>
+                <w:szCs w:val="20"/>
+              </w:rPr>
+            </w:pPr>
+            <w:r>
+              <w:rPr>
+                <w:sz w:val="20"/>
+                <w:szCs w:val="20"/>
+                <w:rtl w:val="0"/>
+              </w:rPr>
+              <w:t xml:space="preserve">O(n-1)</w:t>
+            </w:r>
+          </w:p>
+        </w:tc>
+      </w:tr>
+      <w:tr>
+        <w:trPr>
+          <w:cantSplit w:val="0"/>
+          <w:trHeight w:val="285" w:hRule="atLeast"/>
+          <w:tblHeader w:val="0"/>
+        </w:trPr>
+        <w:tc>
+          <w:tcPr>
+            <w:tcBorders>
+              <w:top w:color="000000" w:space="0" w:sz="5" w:val="single"/>
+              <w:left w:color="000000" w:space="0" w:sz="5" w:val="single"/>
+              <w:bottom w:color="000000" w:space="0" w:sz="5" w:val="single"/>
+              <w:right w:color="000000" w:space="0" w:sz="5" w:val="single"/>
+            </w:tcBorders>
+            <w:tcMar>
+              <w:top w:w="0.0" w:type="dxa"/>
+              <w:left w:w="100.0" w:type="dxa"/>
+              <w:bottom w:w="0.0" w:type="dxa"/>
+              <w:right w:w="100.0" w:type="dxa"/>
+            </w:tcMar>
+            <w:vAlign w:val="top"/>
+          </w:tcPr>
+          <w:p>
+            <w:pPr>
+              <w:spacing w:before="240" w:lineRule="auto"/>
+              <w:rPr>
+                <w:sz w:val="20"/>
+                <w:szCs w:val="20"/>
+              </w:rPr>
+            </w:pPr>
+            <w:r>
+              <w:rPr>
+                <w:sz w:val="20"/>
+                <w:szCs w:val="20"/>
+                <w:rtl w:val="0"/>
+              </w:rPr>
+              <w:t xml:space="preserve">   </w:t>
+              <w:tab/>
+              <w:t xml:space="preserve">L[minimum] = L[i];</w:t>
+            </w:r>
+          </w:p>
+        </w:tc>
+        <w:tc>
+          <w:tcPr>
+            <w:tcBorders>
+              <w:top w:color="000000" w:space="0" w:sz="5" w:val="single"/>
+              <w:left w:color="000000" w:space="0" w:sz="0" w:val="nil"/>
+              <w:bottom w:color="000000" w:space="0" w:sz="5" w:val="single"/>
+              <w:right w:color="000000" w:space="0" w:sz="5" w:val="single"/>
+            </w:tcBorders>
+            <w:tcMar>
+              <w:top w:w="0.0" w:type="dxa"/>
+              <w:left w:w="100.0" w:type="dxa"/>
+              <w:bottom w:w="0.0" w:type="dxa"/>
+              <w:right w:w="100.0" w:type="dxa"/>
+            </w:tcMar>
+            <w:vAlign w:val="top"/>
+          </w:tcPr>
+          <w:p>
+            <w:pPr>
+              <w:spacing w:before="240" w:lineRule="auto"/>
+              <w:rPr>
+                <w:sz w:val="20"/>
+                <w:szCs w:val="20"/>
+              </w:rPr>
+            </w:pPr>
+            <w:r>
+              <w:rPr>
+                <w:sz w:val="20"/>
+                <w:szCs w:val="20"/>
+                <w:rtl w:val="0"/>
+              </w:rPr>
+              <w:t xml:space="preserve">C7</w:t>
+            </w:r>
+          </w:p>
+        </w:tc>
+        <w:tc>
+          <w:tcPr>
+            <w:tcBorders>
+              <w:top w:color="000000" w:space="0" w:sz="5" w:val="single"/>
+              <w:left w:color="000000" w:space="0" w:sz="0" w:val="nil"/>
+              <w:bottom w:color="000000" w:space="0" w:sz="5" w:val="single"/>
+              <w:right w:color="000000" w:space="0" w:sz="5" w:val="single"/>
+            </w:tcBorders>
+            <w:tcMar>
+              <w:top w:w="0.0" w:type="dxa"/>
+              <w:left w:w="100.0" w:type="dxa"/>
+              <w:bottom w:w="0.0" w:type="dxa"/>
+              <w:right w:w="100.0" w:type="dxa"/>
+            </w:tcMar>
+            <w:vAlign w:val="top"/>
+          </w:tcPr>
+          <w:p>
+            <w:pPr>
+              <w:spacing w:before="240" w:lineRule="auto"/>
+              <w:rPr>
+                <w:sz w:val="20"/>
+                <w:szCs w:val="20"/>
+              </w:rPr>
+            </w:pPr>
+            <w:r>
+              <w:rPr>
+                <w:sz w:val="20"/>
+                <w:szCs w:val="20"/>
+                <w:rtl w:val="0"/>
+              </w:rPr>
+              <w:t xml:space="preserve">O(n-1)</w:t>
+            </w:r>
+          </w:p>
+        </w:tc>
+      </w:tr>
+      <w:tr>
+        <w:trPr>
+          <w:cantSplit w:val="0"/>
+          <w:trHeight w:val="285" w:hRule="atLeast"/>
+          <w:tblHeader w:val="0"/>
+        </w:trPr>
+        <w:tc>
+          <w:tcPr>
+            <w:tcBorders>
+              <w:top w:color="000000" w:space="0" w:sz="5" w:val="single"/>
+              <w:left w:color="000000" w:space="0" w:sz="5" w:val="single"/>
+              <w:bottom w:color="000000" w:space="0" w:sz="5" w:val="single"/>
+              <w:right w:color="000000" w:space="0" w:sz="5" w:val="single"/>
+            </w:tcBorders>
+            <w:tcMar>
+              <w:top w:w="0.0" w:type="dxa"/>
+              <w:left w:w="100.0" w:type="dxa"/>
+              <w:bottom w:w="0.0" w:type="dxa"/>
+              <w:right w:w="100.0" w:type="dxa"/>
+            </w:tcMar>
+            <w:vAlign w:val="top"/>
+          </w:tcPr>
+          <w:p>
+            <w:pPr>
+              <w:spacing w:before="240" w:lineRule="auto"/>
+              <w:rPr>
+                <w:sz w:val="20"/>
+                <w:szCs w:val="20"/>
+              </w:rPr>
+            </w:pPr>
+            <w:r>
+              <w:rPr>
+                <w:sz w:val="20"/>
+                <w:szCs w:val="20"/>
+                <w:rtl w:val="0"/>
+              </w:rPr>
+              <w:t xml:space="preserve">   </w:t>
+              <w:tab/>
+              <w:t xml:space="preserve">L[i] = temp;</w:t>
+            </w:r>
+          </w:p>
+        </w:tc>
+        <w:tc>
+          <w:tcPr>
+            <w:tcBorders>
+              <w:top w:color="000000" w:space="0" w:sz="5" w:val="single"/>
+              <w:left w:color="000000" w:space="0" w:sz="0" w:val="nil"/>
+              <w:bottom w:color="000000" w:space="0" w:sz="5" w:val="single"/>
+              <w:right w:color="000000" w:space="0" w:sz="5" w:val="single"/>
+            </w:tcBorders>
+            <w:tcMar>
+              <w:top w:w="0.0" w:type="dxa"/>
+              <w:left w:w="100.0" w:type="dxa"/>
+              <w:bottom w:w="0.0" w:type="dxa"/>
+              <w:right w:w="100.0" w:type="dxa"/>
+            </w:tcMar>
+            <w:vAlign w:val="top"/>
+          </w:tcPr>
+          <w:p>
+            <w:pPr>
+              <w:spacing w:before="240" w:lineRule="auto"/>
+              <w:rPr>
+                <w:sz w:val="20"/>
+                <w:szCs w:val="20"/>
+              </w:rPr>
+            </w:pPr>
+            <w:r>
+              <w:rPr>
+                <w:sz w:val="20"/>
+                <w:szCs w:val="20"/>
+                <w:rtl w:val="0"/>
+              </w:rPr>
+              <w:t xml:space="preserve">C8</w:t>
+            </w:r>
+          </w:p>
+        </w:tc>
+        <w:tc>
+          <w:tcPr>
+            <w:tcBorders>
+              <w:top w:color="000000" w:space="0" w:sz="5" w:val="single"/>
+              <w:left w:color="000000" w:space="0" w:sz="0" w:val="nil"/>
+              <w:bottom w:color="000000" w:space="0" w:sz="5" w:val="single"/>
+              <w:right w:color="000000" w:space="0" w:sz="5" w:val="single"/>
+            </w:tcBorders>
+            <w:tcMar>
+              <w:top w:w="0.0" w:type="dxa"/>
+              <w:left w:w="100.0" w:type="dxa"/>
+              <w:bottom w:w="0.0" w:type="dxa"/>
+              <w:right w:w="100.0" w:type="dxa"/>
+            </w:tcMar>
+            <w:vAlign w:val="top"/>
+          </w:tcPr>
+          <w:p>
+            <w:pPr>
+              <w:spacing w:before="240" w:lineRule="auto"/>
+              <w:rPr>
+                <w:sz w:val="20"/>
+                <w:szCs w:val="20"/>
+              </w:rPr>
+            </w:pPr>
+            <w:r>
+              <w:rPr>
+                <w:sz w:val="20"/>
+                <w:szCs w:val="20"/>
+                <w:rtl w:val="0"/>
+              </w:rPr>
+              <w:t xml:space="preserve">O(n-1)</w:t>
+            </w:r>
+          </w:p>
+        </w:tc>
+      </w:tr>
+      <w:tr>
+        <w:trPr>
+          <w:cantSplit w:val="0"/>
+          <w:trHeight w:val="285" w:hRule="atLeast"/>
+          <w:tblHeader w:val="0"/>
+        </w:trPr>
+        <w:tc>
+          <w:tcPr>
+            <w:tcBorders>
+              <w:top w:color="000000" w:space="0" w:sz="0" w:val="nil"/>
+              <w:left w:color="000000" w:space="0" w:sz="5" w:val="single"/>
+              <w:bottom w:color="000000" w:space="0" w:sz="5" w:val="single"/>
+              <w:right w:color="000000" w:space="0" w:sz="5" w:val="single"/>
+            </w:tcBorders>
+            <w:tcMar>
+              <w:top w:w="0.0" w:type="dxa"/>
+              <w:left w:w="100.0" w:type="dxa"/>
+              <w:bottom w:w="0.0" w:type="dxa"/>
+              <w:right w:w="100.0" w:type="dxa"/>
+            </w:tcMar>
+            <w:vAlign w:val="top"/>
+          </w:tcPr>
+          <w:p>
+            <w:pPr>
+              <w:spacing w:before="240" w:lineRule="auto"/>
+              <w:rPr>
+                <w:sz w:val="20"/>
+                <w:szCs w:val="20"/>
+              </w:rPr>
+            </w:pPr>
+            <w:r>
+              <w:rPr>
+                <w:sz w:val="20"/>
+                <w:szCs w:val="20"/>
+                <w:rtl w:val="0"/>
+              </w:rPr>
+              <w:t xml:space="preserve">boolean first = true;</w:t>
+            </w:r>
+          </w:p>
+        </w:tc>
+        <w:tc>
+          <w:tcPr>
+            <w:tcBorders>
+              <w:top w:color="000000" w:space="0" w:sz="0" w:val="nil"/>
+              <w:left w:color="000000" w:space="0" w:sz="0" w:val="nil"/>
+              <w:bottom w:color="000000" w:space="0" w:sz="5" w:val="single"/>
+              <w:right w:color="000000" w:space="0" w:sz="5" w:val="single"/>
+            </w:tcBorders>
+            <w:tcMar>
+              <w:top w:w="0.0" w:type="dxa"/>
+              <w:left w:w="100.0" w:type="dxa"/>
+              <w:bottom w:w="0.0" w:type="dxa"/>
+              <w:right w:w="100.0" w:type="dxa"/>
+            </w:tcMar>
+            <w:vAlign w:val="top"/>
+          </w:tcPr>
+          <w:p>
+            <w:pPr>
+              <w:spacing w:before="240" w:lineRule="auto"/>
+              <w:rPr>
+                <w:sz w:val="20"/>
+                <w:szCs w:val="20"/>
+              </w:rPr>
+            </w:pPr>
+            <w:r>
+              <w:rPr>
+                <w:sz w:val="20"/>
+                <w:szCs w:val="20"/>
+                <w:rtl w:val="0"/>
+              </w:rPr>
+              <w:t xml:space="preserve">C9</w:t>
+            </w:r>
+          </w:p>
+        </w:tc>
+        <w:tc>
+          <w:tcPr>
+            <w:tcBorders>
+              <w:top w:color="000000" w:space="0" w:sz="0" w:val="nil"/>
+              <w:left w:color="000000" w:space="0" w:sz="0" w:val="nil"/>
+              <w:bottom w:color="000000" w:space="0" w:sz="5" w:val="single"/>
+              <w:right w:color="000000" w:space="0" w:sz="5" w:val="single"/>
+            </w:tcBorders>
+            <w:tcMar>
+              <w:top w:w="0.0" w:type="dxa"/>
+              <w:left w:w="100.0" w:type="dxa"/>
+              <w:bottom w:w="0.0" w:type="dxa"/>
+              <w:right w:w="100.0" w:type="dxa"/>
+            </w:tcMar>
+            <w:vAlign w:val="top"/>
+          </w:tcPr>
+          <w:p>
+            <w:pPr>
+              <w:spacing w:before="240" w:lineRule="auto"/>
+              <w:rPr>
+                <w:sz w:val="20"/>
+                <w:szCs w:val="20"/>
+              </w:rPr>
+            </w:pPr>
+            <w:r>
+              <w:rPr>
+                <w:sz w:val="20"/>
+                <w:szCs w:val="20"/>
+                <w:rtl w:val="0"/>
+              </w:rPr>
+              <w:t xml:space="preserve">O(1)</w:t>
+            </w:r>
+          </w:p>
+        </w:tc>
+      </w:tr>
+      <w:tr>
+        <w:trPr>
+          <w:cantSplit w:val="0"/>
+          <w:trHeight w:val="285" w:hRule="atLeast"/>
+          <w:tblHeader w:val="0"/>
+        </w:trPr>
+        <w:tc>
+          <w:tcPr>
+            <w:tcBorders>
+              <w:top w:color="000000" w:space="0" w:sz="0" w:val="nil"/>
+              <w:left w:color="000000" w:space="0" w:sz="5" w:val="single"/>
+              <w:bottom w:color="000000" w:space="0" w:sz="5" w:val="single"/>
+              <w:right w:color="000000" w:space="0" w:sz="5" w:val="single"/>
+            </w:tcBorders>
+            <w:tcMar>
+              <w:top w:w="0.0" w:type="dxa"/>
+              <w:left w:w="100.0" w:type="dxa"/>
+              <w:bottom w:w="0.0" w:type="dxa"/>
+              <w:right w:w="100.0" w:type="dxa"/>
+            </w:tcMar>
+            <w:vAlign w:val="top"/>
+          </w:tcPr>
+          <w:p>
+            <w:pPr>
+              <w:spacing w:before="240" w:lineRule="auto"/>
+              <w:rPr>
+                <w:sz w:val="20"/>
+                <w:szCs w:val="20"/>
+              </w:rPr>
+            </w:pPr>
+            <w:r>
+              <w:rPr>
+                <w:sz w:val="20"/>
+                <w:szCs w:val="20"/>
+                <w:rtl w:val="0"/>
+              </w:rPr>
+              <w:t xml:space="preserve">String msg = "R = [";</w:t>
+            </w:r>
+          </w:p>
+        </w:tc>
+        <w:tc>
+          <w:tcPr>
+            <w:tcBorders>
+              <w:top w:color="000000" w:space="0" w:sz="0" w:val="nil"/>
+              <w:left w:color="000000" w:space="0" w:sz="0" w:val="nil"/>
+              <w:bottom w:color="000000" w:space="0" w:sz="5" w:val="single"/>
+              <w:right w:color="000000" w:space="0" w:sz="5" w:val="single"/>
+            </w:tcBorders>
+            <w:tcMar>
+              <w:top w:w="0.0" w:type="dxa"/>
+              <w:left w:w="100.0" w:type="dxa"/>
+              <w:bottom w:w="0.0" w:type="dxa"/>
+              <w:right w:w="100.0" w:type="dxa"/>
+            </w:tcMar>
+            <w:vAlign w:val="top"/>
+          </w:tcPr>
+          <w:p>
+            <w:pPr>
+              <w:spacing w:before="240" w:lineRule="auto"/>
+              <w:rPr>
+                <w:sz w:val="20"/>
+                <w:szCs w:val="20"/>
+              </w:rPr>
+            </w:pPr>
+            <w:r>
+              <w:rPr>
+                <w:sz w:val="20"/>
+                <w:szCs w:val="20"/>
+                <w:rtl w:val="0"/>
+              </w:rPr>
+              <w:t xml:space="preserve">C10</w:t>
             </w:r>
           </w:p>
         </w:tc>
@@ -497,75 +1365,41 @@
                 <w:szCs w:val="20"/>
                 <w:rtl w:val="0"/>
               </w:rPr>
-              <w:t xml:space="preserve">for (int i = </w:t>
-            </w:r>
-            <w:r>
-              <w:rPr>
-                <w:b w:val="1"/>
-                <w:sz w:val="20"/>
-                <w:szCs w:val="20"/>
-                <w:rtl w:val="0"/>
-              </w:rPr>
-              <w:t xml:space="preserve">1; </w:t>
-            </w:r>
-            <w:r>
-              <w:rPr>
-                <w:sz w:val="20"/>
-                <w:szCs w:val="20"/>
-                <w:rtl w:val="0"/>
-              </w:rPr>
-              <w:t xml:space="preserve">i &lt; L.length</w:t>
-            </w:r>
-            <w:r>
-              <w:rPr>
-                <w:b w:val="1"/>
-                <w:sz w:val="20"/>
-                <w:szCs w:val="20"/>
-                <w:rtl w:val="0"/>
-              </w:rPr>
-              <w:t xml:space="preserve">; </w:t>
-            </w:r>
-            <w:r>
-              <w:rPr>
-                <w:sz w:val="20"/>
-                <w:szCs w:val="20"/>
-                <w:rtl w:val="0"/>
-              </w:rPr>
-              <w:t xml:space="preserve">i++)</w:t>
-            </w:r>
-          </w:p>
-        </w:tc>
-        <w:tc>
-          <w:tcPr>
-            <w:tcBorders>
-              <w:top w:color="000000" w:space="0" w:sz="0" w:val="nil"/>
-              <w:left w:color="000000" w:space="0" w:sz="0" w:val="nil"/>
-              <w:bottom w:color="000000" w:space="0" w:sz="5" w:val="single"/>
-              <w:right w:color="000000" w:space="0" w:sz="5" w:val="single"/>
-            </w:tcBorders>
-            <w:tcMar>
-              <w:top w:w="0.0" w:type="dxa"/>
-              <w:left w:w="100.0" w:type="dxa"/>
-              <w:bottom w:w="0.0" w:type="dxa"/>
-              <w:right w:w="100.0" w:type="dxa"/>
-            </w:tcMar>
-            <w:vAlign w:val="top"/>
-          </w:tcPr>
-          <w:p>
-            <w:pPr>
-              <w:spacing w:before="240" w:lineRule="auto"/>
-              <w:rPr>
-                <w:sz w:val="20"/>
-                <w:szCs w:val="20"/>
-              </w:rPr>
-            </w:pPr>
-            <w:r>
-              <w:rPr>
-                <w:sz w:val="20"/>
-                <w:szCs w:val="20"/>
-                <w:rtl w:val="0"/>
-              </w:rPr>
-              <w:t xml:space="preserve">C3</w:t>
+              <w:t xml:space="preserve">for (int i = 1; i &lt; L.length; i++)</w:t>
+            </w:r>
+          </w:p>
+        </w:tc>
+        <w:tc>
+          <w:tcPr>
+            <w:tcBorders>
+              <w:top w:color="000000" w:space="0" w:sz="0" w:val="nil"/>
+              <w:left w:color="000000" w:space="0" w:sz="0" w:val="nil"/>
+              <w:bottom w:color="000000" w:space="0" w:sz="5" w:val="single"/>
+              <w:right w:color="000000" w:space="0" w:sz="5" w:val="single"/>
+            </w:tcBorders>
+            <w:tcMar>
+              <w:top w:w="0.0" w:type="dxa"/>
+              <w:left w:w="100.0" w:type="dxa"/>
+              <w:bottom w:w="0.0" w:type="dxa"/>
+              <w:right w:w="100.0" w:type="dxa"/>
+            </w:tcMar>
+            <w:vAlign w:val="top"/>
+          </w:tcPr>
+          <w:p>
+            <w:pPr>
+              <w:spacing w:before="240" w:lineRule="auto"/>
+              <w:rPr>
+                <w:sz w:val="20"/>
+                <w:szCs w:val="20"/>
+              </w:rPr>
+            </w:pPr>
+            <w:r>
+              <w:rPr>
+                <w:sz w:val="20"/>
+                <w:szCs w:val="20"/>
+                <w:rtl w:val="0"/>
+              </w:rPr>
+              <w:t xml:space="preserve">C11</w:t>
             </w:r>
           </w:p>
         </w:tc>
@@ -642,58 +1476,41 @@
               </w:rPr>
               <w:t xml:space="preserve">   </w:t>
               <w:tab/>
-              <w:t xml:space="preserve">if (L[i] == L[i - </w:t>
-            </w:r>
-            <w:r>
-              <w:rPr>
-                <w:b w:val="1"/>
-                <w:sz w:val="20"/>
-                <w:szCs w:val="20"/>
-                <w:rtl w:val="0"/>
-              </w:rPr>
-              <w:t xml:space="preserve">1</w:t>
-            </w:r>
-            <w:r>
-              <w:rPr>
-                <w:sz w:val="20"/>
-                <w:szCs w:val="20"/>
-                <w:rtl w:val="0"/>
-              </w:rPr>
-              <w:t xml:space="preserve">])</w:t>
-            </w:r>
-          </w:p>
-        </w:tc>
-        <w:tc>
-          <w:tcPr>
-            <w:tcBorders>
-              <w:top w:color="000000" w:space="0" w:sz="0" w:val="nil"/>
-              <w:left w:color="000000" w:space="0" w:sz="0" w:val="nil"/>
-              <w:bottom w:color="000000" w:space="0" w:sz="5" w:val="single"/>
-              <w:right w:color="000000" w:space="0" w:sz="5" w:val="single"/>
-            </w:tcBorders>
-            <w:tcMar>
-              <w:top w:w="0.0" w:type="dxa"/>
-              <w:left w:w="100.0" w:type="dxa"/>
-              <w:bottom w:w="0.0" w:type="dxa"/>
-              <w:right w:w="100.0" w:type="dxa"/>
-            </w:tcMar>
-            <w:vAlign w:val="top"/>
-          </w:tcPr>
-          <w:p>
-            <w:pPr>
-              <w:spacing w:before="240" w:lineRule="auto"/>
-              <w:rPr>
-                <w:sz w:val="20"/>
-                <w:szCs w:val="20"/>
-              </w:rPr>
-            </w:pPr>
-            <w:r>
-              <w:rPr>
-                <w:sz w:val="20"/>
-                <w:szCs w:val="20"/>
-                <w:rtl w:val="0"/>
-              </w:rPr>
-              <w:t xml:space="preserve">C4</w:t>
+              <w:t xml:space="preserve">if (L[i] == L[i - 1])</w:t>
+            </w:r>
+          </w:p>
+        </w:tc>
+        <w:tc>
+          <w:tcPr>
+            <w:tcBorders>
+              <w:top w:color="000000" w:space="0" w:sz="0" w:val="nil"/>
+              <w:left w:color="000000" w:space="0" w:sz="0" w:val="nil"/>
+              <w:bottom w:color="000000" w:space="0" w:sz="5" w:val="single"/>
+              <w:right w:color="000000" w:space="0" w:sz="5" w:val="single"/>
+            </w:tcBorders>
+            <w:tcMar>
+              <w:top w:w="0.0" w:type="dxa"/>
+              <w:left w:w="100.0" w:type="dxa"/>
+              <w:bottom w:w="0.0" w:type="dxa"/>
+              <w:right w:w="100.0" w:type="dxa"/>
+            </w:tcMar>
+            <w:vAlign w:val="top"/>
+          </w:tcPr>
+          <w:p>
+            <w:pPr>
+              <w:spacing w:before="240" w:lineRule="auto"/>
+              <w:rPr>
+                <w:sz w:val="20"/>
+                <w:szCs w:val="20"/>
+              </w:rPr>
+            </w:pPr>
+            <w:r>
+              <w:rPr>
+                <w:sz w:val="20"/>
+                <w:szCs w:val="20"/>
+                <w:rtl w:val="0"/>
+              </w:rPr>
+              <w:t xml:space="preserve">C12</w:t>
             </w:r>
           </w:p>
         </w:tc>
@@ -770,75 +1587,41 @@
               </w:rPr>
               <w:t xml:space="preserve">        </w:t>
               <w:tab/>
-              <w:t xml:space="preserve">if (i == </w:t>
-            </w:r>
-            <w:r>
-              <w:rPr>
-                <w:b w:val="1"/>
-                <w:sz w:val="20"/>
-                <w:szCs w:val="20"/>
-                <w:rtl w:val="0"/>
-              </w:rPr>
-              <w:t xml:space="preserve">1 </w:t>
-            </w:r>
-            <w:r>
-              <w:rPr>
-                <w:sz w:val="20"/>
-                <w:szCs w:val="20"/>
-                <w:rtl w:val="0"/>
-              </w:rPr>
-              <w:t xml:space="preserve">|| L[i] != L[i - </w:t>
-            </w:r>
-            <w:r>
-              <w:rPr>
-                <w:b w:val="1"/>
-                <w:sz w:val="20"/>
-                <w:szCs w:val="20"/>
-                <w:rtl w:val="0"/>
-              </w:rPr>
-              <w:t xml:space="preserve">2</w:t>
-            </w:r>
-            <w:r>
-              <w:rPr>
-                <w:sz w:val="20"/>
-                <w:szCs w:val="20"/>
-                <w:rtl w:val="0"/>
-              </w:rPr>
-              <w:t xml:space="preserve">])</w:t>
-            </w:r>
-          </w:p>
-        </w:tc>
-        <w:tc>
-          <w:tcPr>
-            <w:tcBorders>
-              <w:top w:color="000000" w:space="0" w:sz="0" w:val="nil"/>
-              <w:left w:color="000000" w:space="0" w:sz="0" w:val="nil"/>
-              <w:bottom w:color="000000" w:space="0" w:sz="5" w:val="single"/>
-              <w:right w:color="000000" w:space="0" w:sz="5" w:val="single"/>
-            </w:tcBorders>
-            <w:tcMar>
-              <w:top w:w="0.0" w:type="dxa"/>
-              <w:left w:w="100.0" w:type="dxa"/>
-              <w:bottom w:w="0.0" w:type="dxa"/>
-              <w:right w:w="100.0" w:type="dxa"/>
-            </w:tcMar>
-            <w:vAlign w:val="top"/>
-          </w:tcPr>
-          <w:p>
-            <w:pPr>
-              <w:spacing w:before="240" w:lineRule="auto"/>
-              <w:rPr>
-                <w:sz w:val="20"/>
-                <w:szCs w:val="20"/>
-              </w:rPr>
-            </w:pPr>
-            <w:r>
-              <w:rPr>
-                <w:sz w:val="20"/>
-                <w:szCs w:val="20"/>
-                <w:rtl w:val="0"/>
-              </w:rPr>
-              <w:t xml:space="preserve">C5</w:t>
+              <w:t xml:space="preserve">if (i == 1 || L[i] != L[i - 2])</w:t>
+            </w:r>
+          </w:p>
+        </w:tc>
+        <w:tc>
+          <w:tcPr>
+            <w:tcBorders>
+              <w:top w:color="000000" w:space="0" w:sz="0" w:val="nil"/>
+              <w:left w:color="000000" w:space="0" w:sz="0" w:val="nil"/>
+              <w:bottom w:color="000000" w:space="0" w:sz="5" w:val="single"/>
+              <w:right w:color="000000" w:space="0" w:sz="5" w:val="single"/>
+            </w:tcBorders>
+            <w:tcMar>
+              <w:top w:w="0.0" w:type="dxa"/>
+              <w:left w:w="100.0" w:type="dxa"/>
+              <w:bottom w:w="0.0" w:type="dxa"/>
+              <w:right w:w="100.0" w:type="dxa"/>
+            </w:tcMar>
+            <w:vAlign w:val="top"/>
+          </w:tcPr>
+          <w:p>
+            <w:pPr>
+              <w:spacing w:before="240" w:lineRule="auto"/>
+              <w:rPr>
+                <w:sz w:val="20"/>
+                <w:szCs w:val="20"/>
+              </w:rPr>
+            </w:pPr>
+            <w:r>
+              <w:rPr>
+                <w:sz w:val="20"/>
+                <w:szCs w:val="20"/>
+                <w:rtl w:val="0"/>
+              </w:rPr>
+              <w:t xml:space="preserve">C13</w:t>
             </w:r>
           </w:p>
         </w:tc>
@@ -949,7 +1732,7 @@
                 <w:szCs w:val="20"/>
                 <w:rtl w:val="0"/>
               </w:rPr>
-              <w:t xml:space="preserve">C6</w:t>
+              <w:t xml:space="preserve">C14</w:t>
             </w:r>
           </w:p>
         </w:tc>
@@ -1014,7 +1797,6 @@
             <w:pPr>
               <w:spacing w:before="240" w:lineRule="auto"/>
               <w:rPr>
-                <w:b w:val="1"/>
                 <w:sz w:val="20"/>
                 <w:szCs w:val="20"/>
               </w:rPr>
@@ -1027,50 +1809,41 @@
               </w:rPr>
               <w:t xml:space="preserve">                 </w:t>
               <w:tab/>
-              <w:t xml:space="preserve">msg += ", "</w:t>
-            </w:r>
-            <w:r>
-              <w:rPr>
-                <w:b w:val="1"/>
-                <w:sz w:val="20"/>
-                <w:szCs w:val="20"/>
-                <w:rtl w:val="0"/>
-              </w:rPr>
-              <w:t xml:space="preserve">;</w:t>
-            </w:r>
-          </w:p>
-        </w:tc>
-        <w:tc>
-          <w:tcPr>
-            <w:tcBorders>
-              <w:top w:color="000000" w:space="0" w:sz="0" w:val="nil"/>
-              <w:left w:color="000000" w:space="0" w:sz="0" w:val="nil"/>
-              <w:bottom w:color="000000" w:space="0" w:sz="5" w:val="single"/>
-              <w:right w:color="000000" w:space="0" w:sz="5" w:val="single"/>
-            </w:tcBorders>
-            <w:tcMar>
-              <w:top w:w="0.0" w:type="dxa"/>
-              <w:left w:w="100.0" w:type="dxa"/>
-              <w:bottom w:w="0.0" w:type="dxa"/>
-              <w:right w:w="100.0" w:type="dxa"/>
-            </w:tcMar>
-            <w:vAlign w:val="top"/>
-          </w:tcPr>
-          <w:p>
-            <w:pPr>
-              <w:spacing w:before="240" w:lineRule="auto"/>
-              <w:rPr>
-                <w:sz w:val="20"/>
-                <w:szCs w:val="20"/>
-              </w:rPr>
-            </w:pPr>
-            <w:r>
-              <w:rPr>
-                <w:sz w:val="20"/>
-                <w:szCs w:val="20"/>
-                <w:rtl w:val="0"/>
-              </w:rPr>
-              <w:t xml:space="preserve">C7</w:t>
+              <w:t xml:space="preserve">msg += ", ";</w:t>
+            </w:r>
+          </w:p>
+        </w:tc>
+        <w:tc>
+          <w:tcPr>
+            <w:tcBorders>
+              <w:top w:color="000000" w:space="0" w:sz="0" w:val="nil"/>
+              <w:left w:color="000000" w:space="0" w:sz="0" w:val="nil"/>
+              <w:bottom w:color="000000" w:space="0" w:sz="5" w:val="single"/>
+              <w:right w:color="000000" w:space="0" w:sz="5" w:val="single"/>
+            </w:tcBorders>
+            <w:tcMar>
+              <w:top w:w="0.0" w:type="dxa"/>
+              <w:left w:w="100.0" w:type="dxa"/>
+              <w:bottom w:w="0.0" w:type="dxa"/>
+              <w:right w:w="100.0" w:type="dxa"/>
+            </w:tcMar>
+            <w:vAlign w:val="top"/>
+          </w:tcPr>
+          <w:p>
+            <w:pPr>
+              <w:spacing w:before="240" w:lineRule="auto"/>
+              <w:rPr>
+                <w:sz w:val="20"/>
+                <w:szCs w:val="20"/>
+              </w:rPr>
+            </w:pPr>
+            <w:r>
+              <w:rPr>
+                <w:sz w:val="20"/>
+                <w:szCs w:val="20"/>
+                <w:rtl w:val="0"/>
+              </w:rPr>
+              <w:t xml:space="preserve">C15</w:t>
             </w:r>
           </w:p>
         </w:tc>
@@ -1135,7 +1908,6 @@
             <w:pPr>
               <w:spacing w:before="240" w:lineRule="auto"/>
               <w:rPr>
-                <w:b w:val="1"/>
                 <w:sz w:val="20"/>
                 <w:szCs w:val="20"/>
               </w:rPr>
@@ -1148,50 +1920,41 @@
               </w:rPr>
               <w:t xml:space="preserve">            </w:t>
               <w:tab/>
-              <w:t xml:space="preserve">msg += L[i]</w:t>
-            </w:r>
-            <w:r>
-              <w:rPr>
-                <w:b w:val="1"/>
-                <w:sz w:val="20"/>
-                <w:szCs w:val="20"/>
-                <w:rtl w:val="0"/>
-              </w:rPr>
-              <w:t xml:space="preserve">;</w:t>
-            </w:r>
-          </w:p>
-        </w:tc>
-        <w:tc>
-          <w:tcPr>
-            <w:tcBorders>
-              <w:top w:color="000000" w:space="0" w:sz="0" w:val="nil"/>
-              <w:left w:color="000000" w:space="0" w:sz="0" w:val="nil"/>
-              <w:bottom w:color="000000" w:space="0" w:sz="5" w:val="single"/>
-              <w:right w:color="000000" w:space="0" w:sz="5" w:val="single"/>
-            </w:tcBorders>
-            <w:tcMar>
-              <w:top w:w="0.0" w:type="dxa"/>
-              <w:left w:w="100.0" w:type="dxa"/>
-              <w:bottom w:w="0.0" w:type="dxa"/>
-              <w:right w:w="100.0" w:type="dxa"/>
-            </w:tcMar>
-            <w:vAlign w:val="top"/>
-          </w:tcPr>
-          <w:p>
-            <w:pPr>
-              <w:spacing w:before="240" w:lineRule="auto"/>
-              <w:rPr>
-                <w:sz w:val="20"/>
-                <w:szCs w:val="20"/>
-              </w:rPr>
-            </w:pPr>
-            <w:r>
-              <w:rPr>
-                <w:sz w:val="20"/>
-                <w:szCs w:val="20"/>
-                <w:rtl w:val="0"/>
-              </w:rPr>
-              <w:t xml:space="preserve">C8</w:t>
+              <w:t xml:space="preserve">msg += L[i];</w:t>
+            </w:r>
+          </w:p>
+        </w:tc>
+        <w:tc>
+          <w:tcPr>
+            <w:tcBorders>
+              <w:top w:color="000000" w:space="0" w:sz="0" w:val="nil"/>
+              <w:left w:color="000000" w:space="0" w:sz="0" w:val="nil"/>
+              <w:bottom w:color="000000" w:space="0" w:sz="5" w:val="single"/>
+              <w:right w:color="000000" w:space="0" w:sz="5" w:val="single"/>
+            </w:tcBorders>
+            <w:tcMar>
+              <w:top w:w="0.0" w:type="dxa"/>
+              <w:left w:w="100.0" w:type="dxa"/>
+              <w:bottom w:w="0.0" w:type="dxa"/>
+              <w:right w:w="100.0" w:type="dxa"/>
+            </w:tcMar>
+            <w:vAlign w:val="top"/>
+          </w:tcPr>
+          <w:p>
+            <w:pPr>
+              <w:spacing w:before="240" w:lineRule="auto"/>
+              <w:rPr>
+                <w:sz w:val="20"/>
+                <w:szCs w:val="20"/>
+              </w:rPr>
+            </w:pPr>
+            <w:r>
+              <w:rPr>
+                <w:sz w:val="20"/>
+                <w:szCs w:val="20"/>
+                <w:rtl w:val="0"/>
+              </w:rPr>
+              <w:t xml:space="preserve">C16</w:t>
             </w:r>
           </w:p>
         </w:tc>
@@ -1256,7 +2019,6 @@
             <w:pPr>
               <w:spacing w:before="240" w:lineRule="auto"/>
               <w:rPr>
-                <w:b w:val="1"/>
                 <w:sz w:val="20"/>
                 <w:szCs w:val="20"/>
               </w:rPr>
@@ -1269,50 +2031,41 @@
               </w:rPr>
               <w:t xml:space="preserve">            </w:t>
               <w:tab/>
-              <w:t xml:space="preserve">first = false</w:t>
-            </w:r>
-            <w:r>
-              <w:rPr>
-                <w:b w:val="1"/>
-                <w:sz w:val="20"/>
-                <w:szCs w:val="20"/>
-                <w:rtl w:val="0"/>
-              </w:rPr>
-              <w:t xml:space="preserve">;</w:t>
-            </w:r>
-          </w:p>
-        </w:tc>
-        <w:tc>
-          <w:tcPr>
-            <w:tcBorders>
-              <w:top w:color="000000" w:space="0" w:sz="0" w:val="nil"/>
-              <w:left w:color="000000" w:space="0" w:sz="0" w:val="nil"/>
-              <w:bottom w:color="000000" w:space="0" w:sz="5" w:val="single"/>
-              <w:right w:color="000000" w:space="0" w:sz="5" w:val="single"/>
-            </w:tcBorders>
-            <w:tcMar>
-              <w:top w:w="0.0" w:type="dxa"/>
-              <w:left w:w="100.0" w:type="dxa"/>
-              <w:bottom w:w="0.0" w:type="dxa"/>
-              <w:right w:w="100.0" w:type="dxa"/>
-            </w:tcMar>
-            <w:vAlign w:val="top"/>
-          </w:tcPr>
-          <w:p>
-            <w:pPr>
-              <w:spacing w:before="240" w:lineRule="auto"/>
-              <w:rPr>
-                <w:sz w:val="20"/>
-                <w:szCs w:val="20"/>
-              </w:rPr>
-            </w:pPr>
-            <w:r>
-              <w:rPr>
-                <w:sz w:val="20"/>
-                <w:szCs w:val="20"/>
-                <w:rtl w:val="0"/>
-              </w:rPr>
-              <w:t xml:space="preserve">C9</w:t>
+              <w:t xml:space="preserve">first = false;</w:t>
+            </w:r>
+          </w:p>
+        </w:tc>
+        <w:tc>
+          <w:tcPr>
+            <w:tcBorders>
+              <w:top w:color="000000" w:space="0" w:sz="0" w:val="nil"/>
+              <w:left w:color="000000" w:space="0" w:sz="0" w:val="nil"/>
+              <w:bottom w:color="000000" w:space="0" w:sz="5" w:val="single"/>
+              <w:right w:color="000000" w:space="0" w:sz="5" w:val="single"/>
+            </w:tcBorders>
+            <w:tcMar>
+              <w:top w:w="0.0" w:type="dxa"/>
+              <w:left w:w="100.0" w:type="dxa"/>
+              <w:bottom w:w="0.0" w:type="dxa"/>
+              <w:right w:w="100.0" w:type="dxa"/>
+            </w:tcMar>
+            <w:vAlign w:val="top"/>
+          </w:tcPr>
+          <w:p>
+            <w:pPr>
+              <w:spacing w:before="240" w:lineRule="auto"/>
+              <w:rPr>
+                <w:sz w:val="20"/>
+                <w:szCs w:val="20"/>
+              </w:rPr>
+            </w:pPr>
+            <w:r>
+              <w:rPr>
+                <w:sz w:val="20"/>
+                <w:szCs w:val="20"/>
+                <w:rtl w:val="0"/>
+              </w:rPr>
+              <w:t xml:space="preserve">C17</w:t>
             </w:r>
           </w:p>
         </w:tc>
@@ -1421,7 +2174,7 @@
                 <w:szCs w:val="20"/>
                 <w:rtl w:val="0"/>
               </w:rPr>
-              <w:t xml:space="preserve">C10</w:t>
+              <w:t xml:space="preserve">C18</w:t>
             </w:r>
           </w:p>
         </w:tc>
@@ -1530,7 +2283,7 @@
                 <w:szCs w:val="20"/>
                 <w:rtl w:val="0"/>
               </w:rPr>
-              <w:t xml:space="preserve">C11</w:t>
+              <w:t xml:space="preserve">C19</w:t>
             </w:r>
           </w:p>
         </w:tc>
@@ -1600,7 +2353,7 @@
           <w:szCs w:val="20"/>
           <w:rtl w:val="0"/>
         </w:rPr>
-        <w:t xml:space="preserve">O(n) = C1 + C2 + C3n +C4(n-1) +C5(n-1) +C6(n-1) + C7(n-1)+C8(n-1)+C9(n-1)+C10+C11</w:t>
+        <w:t xml:space="preserve">O(n) = C1(n) + C2(n-1) + C3(n-1) + C4(n^2) + C5(n^2) + C6(n-1) + C7(n-1) + C8(n-1) + C9(1) + C10(1) + C11(n) C12(n-1) + C13(n-1) + C14(n-1) + C15(n-1) + C16(n-1) + C17(n-1) + C18(1) + C19(1)</w:t>
       </w:r>
     </w:p>
     <w:p>
@@ -1617,7 +2370,7 @@
           <w:szCs w:val="20"/>
           <w:rtl w:val="0"/>
         </w:rPr>
-        <w:t xml:space="preserve">O(n) = C1 + C2 +C3n + C4n – C4 + C5n – C5 + C6n – C6 + C7n -C7+C8n-C8+C9n-C9+C10+C11</w:t>
+        <w:t xml:space="preserve">O(n) = (C1 + C2 + C3 + C6 + C7+ C8 + C11 + C12 + C13 + C14 +C15 + C16 + C17)n + n^2(C4 + C5) + (C9 + C10 + C18 + C19 - C2 - C3 - C6 - C7 - C8 - C12 - C13 - C14 - C15 - C16 - C17)</w:t>
       </w:r>
     </w:p>
     <w:p>
@@ -1634,7 +2387,7 @@
           <w:szCs w:val="20"/>
           <w:rtl w:val="0"/>
         </w:rPr>
-        <w:t xml:space="preserve">O(n) = (C3 + C4 + C5 + C6 + C7+C8+C9)n + (C1 + C2 + C10 + C11 – C4 – C5 – C6 – C7-C8-C9)</w:t>
+        <w:t xml:space="preserve">El término n es de mayor grado, por lo que el Big O de este algoritmo es:</w:t>
       </w:r>
     </w:p>
     <w:p>
@@ -1651,24 +2404,7 @@
           <w:szCs w:val="20"/>
           <w:rtl w:val="0"/>
         </w:rPr>
-        <w:t xml:space="preserve">El término n es de mayor grado, por lo que el Big O de este algoritmo es:</w:t>
-      </w:r>
-    </w:p>
-    <w:p>
-      <w:pPr>
-        <w:spacing w:after="240" w:before="240" w:lineRule="auto"/>
-        <w:rPr>
-          <w:sz w:val="20"/>
-          <w:szCs w:val="20"/>
-        </w:rPr>
-      </w:pPr>
-      <w:r>
-        <w:rPr>
-          <w:sz w:val="20"/>
-          <w:szCs w:val="20"/>
-          <w:rtl w:val="0"/>
-        </w:rPr>
-        <w:t xml:space="preserve">O(n) </w:t>
+        <w:t xml:space="preserve">O(n^2) </w:t>
       </w:r>
     </w:p>
     <w:p>
@@ -2324,11 +3060,15 @@
               <w:jc w:val="center"/>
               <w:rPr>
                 <w:b w:val="1"/>
+                <w:sz w:val="20"/>
+                <w:szCs w:val="20"/>
               </w:rPr>
             </w:pPr>
             <w:r>
               <w:rPr>
                 <w:b w:val="1"/>
+                <w:sz w:val="20"/>
+                <w:szCs w:val="20"/>
                 <w:rtl w:val="0"/>
               </w:rPr>
               <w:t xml:space="preserve">Instrucción</w:t>
@@ -2357,11 +3097,15 @@
               <w:jc w:val="center"/>
               <w:rPr>
                 <w:b w:val="1"/>
+                <w:sz w:val="20"/>
+                <w:szCs w:val="20"/>
               </w:rPr>
             </w:pPr>
             <w:r>
               <w:rPr>
                 <w:b w:val="1"/>
+                <w:sz w:val="20"/>
+                <w:szCs w:val="20"/>
                 <w:rtl w:val="0"/>
               </w:rPr>
               <w:t xml:space="preserve">Costo</w:t>
@@ -2390,11 +3134,15 @@
               <w:jc w:val="center"/>
               <w:rPr>
                 <w:b w:val="1"/>
+                <w:sz w:val="20"/>
+                <w:szCs w:val="20"/>
               </w:rPr>
             </w:pPr>
             <w:r>
               <w:rPr>
                 <w:b w:val="1"/>
+                <w:sz w:val="20"/>
+                <w:szCs w:val="20"/>
                 <w:rtl w:val="0"/>
               </w:rPr>
               <w:t xml:space="preserve">Cuantas veces se repite</w:t>
@@ -2428,12 +3176,14 @@
             <w:pPr>
               <w:spacing w:before="240" w:lineRule="auto"/>
               <w:rPr>
-                <w:b w:val="1"/>
-              </w:rPr>
-            </w:pPr>
-            <w:r>
-              <w:rPr>
-                <w:b w:val="1"/>
+                <w:sz w:val="20"/>
+                <w:szCs w:val="20"/>
+              </w:rPr>
+            </w:pPr>
+            <w:r>
+              <w:rPr>
+                <w:sz w:val="20"/>
+                <w:szCs w:val="20"/>
                 <w:rtl w:val="0"/>
               </w:rPr>
               <w:t xml:space="preserve">int longitud = palabra.length();</w:t>
@@ -2459,10 +3209,15 @@
           <w:p>
             <w:pPr>
               <w:spacing w:before="240" w:lineRule="auto"/>
-              <w:rPr/>
-            </w:pPr>
-            <w:r>
-              <w:rPr>
+              <w:rPr>
+                <w:sz w:val="20"/>
+                <w:szCs w:val="20"/>
+              </w:rPr>
+            </w:pPr>
+            <w:r>
+              <w:rPr>
+                <w:sz w:val="20"/>
+                <w:szCs w:val="20"/>
                 <w:rtl w:val="0"/>
               </w:rPr>
               <w:t xml:space="preserve">C1</w:t>
@@ -2488,10 +3243,15 @@
           <w:p>
             <w:pPr>
               <w:spacing w:before="240" w:lineRule="auto"/>
-              <w:rPr/>
-            </w:pPr>
-            <w:r>
-              <w:rPr>
+              <w:rPr>
+                <w:sz w:val="20"/>
+                <w:szCs w:val="20"/>
+              </w:rPr>
+            </w:pPr>
+            <w:r>
+              <w:rPr>
+                <w:sz w:val="20"/>
+                <w:szCs w:val="20"/>
                 <w:rtl w:val="0"/>
               </w:rPr>
               <w:t xml:space="preserve">O(1)</w:t>
@@ -2525,41 +3285,48 @@
             <w:pPr>
               <w:spacing w:before="240" w:lineRule="auto"/>
               <w:rPr>
-                <w:b w:val="1"/>
-              </w:rPr>
-            </w:pPr>
-            <w:r>
-              <w:rPr>
-                <w:b w:val="1"/>
-                <w:rtl w:val="0"/>
-              </w:rPr>
-              <w:t xml:space="preserve">for (int i = 0; i &lt; longitud / 2; i++) {</w:t>
-            </w:r>
-          </w:p>
-        </w:tc>
-        <w:tc>
-          <w:tcPr>
-            <w:tcBorders>
-              <w:top w:color="000000" w:space="0" w:sz="0" w:val="nil"/>
-              <w:left w:color="000000" w:space="0" w:sz="0" w:val="nil"/>
-              <w:bottom w:color="000000" w:space="0" w:sz="5" w:val="single"/>
-              <w:right w:color="000000" w:space="0" w:sz="5" w:val="single"/>
-            </w:tcBorders>
-            <w:tcMar>
-              <w:top w:w="0.0" w:type="dxa"/>
-              <w:left w:w="100.0" w:type="dxa"/>
-              <w:bottom w:w="0.0" w:type="dxa"/>
-              <w:right w:w="100.0" w:type="dxa"/>
-            </w:tcMar>
-            <w:vAlign w:val="top"/>
-          </w:tcPr>
-          <w:p>
-            <w:pPr>
-              <w:spacing w:before="240" w:lineRule="auto"/>
-              <w:rPr/>
-            </w:pPr>
-            <w:r>
-              <w:rPr>
+                <w:sz w:val="20"/>
+                <w:szCs w:val="20"/>
+              </w:rPr>
+            </w:pPr>
+            <w:r>
+              <w:rPr>
+                <w:sz w:val="20"/>
+                <w:szCs w:val="20"/>
+                <w:rtl w:val="0"/>
+              </w:rPr>
+              <w:t xml:space="preserve">for (int i = 0; i &lt; longitud / 2; i++) </w:t>
+            </w:r>
+          </w:p>
+        </w:tc>
+        <w:tc>
+          <w:tcPr>
+            <w:tcBorders>
+              <w:top w:color="000000" w:space="0" w:sz="0" w:val="nil"/>
+              <w:left w:color="000000" w:space="0" w:sz="0" w:val="nil"/>
+              <w:bottom w:color="000000" w:space="0" w:sz="5" w:val="single"/>
+              <w:right w:color="000000" w:space="0" w:sz="5" w:val="single"/>
+            </w:tcBorders>
+            <w:tcMar>
+              <w:top w:w="0.0" w:type="dxa"/>
+              <w:left w:w="100.0" w:type="dxa"/>
+              <w:bottom w:w="0.0" w:type="dxa"/>
+              <w:right w:w="100.0" w:type="dxa"/>
+            </w:tcMar>
+            <w:vAlign w:val="top"/>
+          </w:tcPr>
+          <w:p>
+            <w:pPr>
+              <w:spacing w:before="240" w:lineRule="auto"/>
+              <w:rPr>
+                <w:sz w:val="20"/>
+                <w:szCs w:val="20"/>
+              </w:rPr>
+            </w:pPr>
+            <w:r>
+              <w:rPr>
+                <w:sz w:val="20"/>
+                <w:szCs w:val="20"/>
                 <w:rtl w:val="0"/>
               </w:rPr>
               <w:t xml:space="preserve">C2</w:t>
@@ -2585,10 +3352,15 @@
           <w:p>
             <w:pPr>
               <w:spacing w:before="240" w:lineRule="auto"/>
-              <w:rPr/>
-            </w:pPr>
-            <w:r>
-              <w:rPr>
+              <w:rPr>
+                <w:sz w:val="20"/>
+                <w:szCs w:val="20"/>
+              </w:rPr>
+            </w:pPr>
+            <w:r>
+              <w:rPr>
+                <w:sz w:val="20"/>
+                <w:szCs w:val="20"/>
                 <w:rtl w:val="0"/>
               </w:rPr>
               <w:t xml:space="preserve">O(n/2)</w:t>
@@ -2621,10 +3393,15 @@
           <w:p>
             <w:pPr>
               <w:spacing w:before="240" w:lineRule="auto"/>
-              <w:rPr/>
-            </w:pPr>
-            <w:r>
-              <w:rPr>
+              <w:rPr>
+                <w:sz w:val="20"/>
+                <w:szCs w:val="20"/>
+              </w:rPr>
+            </w:pPr>
+            <w:r>
+              <w:rPr>
+                <w:sz w:val="20"/>
+                <w:szCs w:val="20"/>
                 <w:rtl w:val="0"/>
               </w:rPr>
               <w:t xml:space="preserve">       if (palabra.charAt(i) != palabra.charAt(longitud - 1 - i))</w:t>
@@ -2650,10 +3427,15 @@
           <w:p>
             <w:pPr>
               <w:spacing w:before="240" w:lineRule="auto"/>
-              <w:rPr/>
-            </w:pPr>
-            <w:r>
-              <w:rPr>
+              <w:rPr>
+                <w:sz w:val="20"/>
+                <w:szCs w:val="20"/>
+              </w:rPr>
+            </w:pPr>
+            <w:r>
+              <w:rPr>
+                <w:sz w:val="20"/>
+                <w:szCs w:val="20"/>
                 <w:rtl w:val="0"/>
               </w:rPr>
               <w:t xml:space="preserve">C3</w:t>
@@ -2679,13 +3461,18 @@
           <w:p>
             <w:pPr>
               <w:spacing w:before="240" w:lineRule="auto"/>
-              <w:rPr/>
-            </w:pPr>
-            <w:r>
-              <w:rPr>
-                <w:rtl w:val="0"/>
-              </w:rPr>
-              <w:t xml:space="preserve">O(n/2 - 1)</w:t>
+              <w:rPr>
+                <w:sz w:val="20"/>
+                <w:szCs w:val="20"/>
+              </w:rPr>
+            </w:pPr>
+            <w:r>
+              <w:rPr>
+                <w:sz w:val="20"/>
+                <w:szCs w:val="20"/>
+                <w:rtl w:val="0"/>
+              </w:rPr>
+              <w:t xml:space="preserve">O(n/2 + 1)</w:t>
             </w:r>
           </w:p>
         </w:tc>
@@ -2715,10 +3502,15 @@
           <w:p>
             <w:pPr>
               <w:spacing w:before="240" w:lineRule="auto"/>
-              <w:rPr/>
-            </w:pPr>
-            <w:r>
-              <w:rPr>
+              <w:rPr>
+                <w:sz w:val="20"/>
+                <w:szCs w:val="20"/>
+              </w:rPr>
+            </w:pPr>
+            <w:r>
+              <w:rPr>
+                <w:sz w:val="20"/>
+                <w:szCs w:val="20"/>
                 <w:rtl w:val="0"/>
               </w:rPr>
               <w:t xml:space="preserve">           return "No es un palindromo";</w:t>
@@ -2744,10 +3536,15 @@
           <w:p>
             <w:pPr>
               <w:spacing w:before="240" w:lineRule="auto"/>
-              <w:rPr/>
-            </w:pPr>
-            <w:r>
-              <w:rPr>
+              <w:rPr>
+                <w:sz w:val="20"/>
+                <w:szCs w:val="20"/>
+              </w:rPr>
+            </w:pPr>
+            <w:r>
+              <w:rPr>
+                <w:sz w:val="20"/>
+                <w:szCs w:val="20"/>
                 <w:rtl w:val="0"/>
               </w:rPr>
               <w:t xml:space="preserve">C4</w:t>
@@ -2773,13 +3570,18 @@
           <w:p>
             <w:pPr>
               <w:spacing w:before="240" w:lineRule="auto"/>
-              <w:rPr/>
-            </w:pPr>
-            <w:r>
-              <w:rPr>
-                <w:rtl w:val="0"/>
-              </w:rPr>
-              <w:t xml:space="preserve">O(n/2 - 1)</w:t>
+              <w:rPr>
+                <w:sz w:val="20"/>
+                <w:szCs w:val="20"/>
+              </w:rPr>
+            </w:pPr>
+            <w:r>
+              <w:rPr>
+                <w:sz w:val="20"/>
+                <w:szCs w:val="20"/>
+                <w:rtl w:val="0"/>
+              </w:rPr>
+              <w:t xml:space="preserve">O(n/2 + 1)</w:t>
             </w:r>
           </w:p>
         </w:tc>
@@ -2809,10 +3611,15 @@
           <w:p>
             <w:pPr>
               <w:spacing w:before="240" w:lineRule="auto"/>
-              <w:rPr/>
-            </w:pPr>
-            <w:r>
-              <w:rPr>
+              <w:rPr>
+                <w:sz w:val="20"/>
+                <w:szCs w:val="20"/>
+              </w:rPr>
+            </w:pPr>
+            <w:r>
+              <w:rPr>
+                <w:sz w:val="20"/>
+                <w:szCs w:val="20"/>
                 <w:rtl w:val="0"/>
               </w:rPr>
               <w:t xml:space="preserve">return "Es un palindromo";</w:t>
@@ -2838,10 +3645,15 @@
           <w:p>
             <w:pPr>
               <w:spacing w:before="240" w:lineRule="auto"/>
-              <w:rPr/>
-            </w:pPr>
-            <w:r>
-              <w:rPr>
+              <w:rPr>
+                <w:sz w:val="20"/>
+                <w:szCs w:val="20"/>
+              </w:rPr>
+            </w:pPr>
+            <w:r>
+              <w:rPr>
+                <w:sz w:val="20"/>
+                <w:szCs w:val="20"/>
                 <w:rtl w:val="0"/>
               </w:rPr>
               <w:t xml:space="preserve">C5</w:t>
@@ -2867,10 +3679,15 @@
           <w:p>
             <w:pPr>
               <w:spacing w:before="240" w:lineRule="auto"/>
-              <w:rPr/>
-            </w:pPr>
-            <w:r>
-              <w:rPr>
+              <w:rPr>
+                <w:sz w:val="20"/>
+                <w:szCs w:val="20"/>
+              </w:rPr>
+            </w:pPr>
+            <w:r>
+              <w:rPr>
+                <w:sz w:val="20"/>
+                <w:szCs w:val="20"/>
                 <w:rtl w:val="0"/>
               </w:rPr>
               <w:t xml:space="preserve">O(1)</w:t>
@@ -2907,7 +3724,7 @@
           <w:b w:val="1"/>
           <w:rtl w:val="0"/>
         </w:rPr>
-        <w:t xml:space="preserve">O(n) = C1 + C2 + C3(n/2 - 1) +C4(n/2 - 1) +C5</w:t>
+        <w:t xml:space="preserve">O(n) = C1 + C2 + C3(n/2 + 1) +C4(n/2 + 1) +C5</w:t>
       </w:r>
     </w:p>
     <w:p>
@@ -2922,7 +3739,7 @@
           <w:b w:val="1"/>
           <w:rtl w:val="0"/>
         </w:rPr>
-        <w:t xml:space="preserve">O(n) = (C1 + C5 - C3 - C4) + n(C2 + C3 +C4) + ½(C2 + C3 + C4)</w:t>
+        <w:t xml:space="preserve">O(n) = (C1 + C5 + C3 + C4) + n(C2 + C3 +C4) + ½(C2 + C3 + C4)</w:t>
       </w:r>
     </w:p>
     <w:p>
@@ -3506,11 +4323,15 @@
               <w:jc w:val="center"/>
               <w:rPr>
                 <w:b w:val="1"/>
+                <w:sz w:val="20"/>
+                <w:szCs w:val="20"/>
               </w:rPr>
             </w:pPr>
             <w:r>
               <w:rPr>
                 <w:b w:val="1"/>
+                <w:sz w:val="20"/>
+                <w:szCs w:val="20"/>
                 <w:rtl w:val="0"/>
               </w:rPr>
               <w:t xml:space="preserve">Instrucción</w:t>
@@ -3539,11 +4360,15 @@
               <w:jc w:val="center"/>
               <w:rPr>
                 <w:b w:val="1"/>
+                <w:sz w:val="20"/>
+                <w:szCs w:val="20"/>
               </w:rPr>
             </w:pPr>
             <w:r>
               <w:rPr>
                 <w:b w:val="1"/>
+                <w:sz w:val="20"/>
+                <w:szCs w:val="20"/>
                 <w:rtl w:val="0"/>
               </w:rPr>
               <w:t xml:space="preserve">Costo</w:t>
@@ -3572,11 +4397,15 @@
               <w:jc w:val="center"/>
               <w:rPr>
                 <w:b w:val="1"/>
+                <w:sz w:val="20"/>
+                <w:szCs w:val="20"/>
               </w:rPr>
             </w:pPr>
             <w:r>
               <w:rPr>
                 <w:b w:val="1"/>
+                <w:sz w:val="20"/>
+                <w:szCs w:val="20"/>
                 <w:rtl w:val="0"/>
               </w:rPr>
               <w:t xml:space="preserve">Cuantas veces se repite</w:t>
@@ -3609,10 +4438,15 @@
           <w:p>
             <w:pPr>
               <w:spacing w:before="240" w:lineRule="auto"/>
-              <w:rPr/>
-            </w:pPr>
-            <w:r>
-              <w:rPr>
+              <w:rPr>
+                <w:sz w:val="20"/>
+                <w:szCs w:val="20"/>
+              </w:rPr>
+            </w:pPr>
+            <w:r>
+              <w:rPr>
+                <w:sz w:val="20"/>
+                <w:szCs w:val="20"/>
                 <w:rtl w:val="0"/>
               </w:rPr>
               <w:t xml:space="preserve">int bit = 0;</w:t>
@@ -3638,10 +4472,15 @@
           <w:p>
             <w:pPr>
               <w:spacing w:before="240" w:lineRule="auto"/>
-              <w:rPr/>
-            </w:pPr>
-            <w:r>
-              <w:rPr>
+              <w:rPr>
+                <w:sz w:val="20"/>
+                <w:szCs w:val="20"/>
+              </w:rPr>
+            </w:pPr>
+            <w:r>
+              <w:rPr>
+                <w:sz w:val="20"/>
+                <w:szCs w:val="20"/>
                 <w:rtl w:val="0"/>
               </w:rPr>
               <w:t xml:space="preserve">C1</w:t>
@@ -3667,10 +4506,15 @@
           <w:p>
             <w:pPr>
               <w:spacing w:before="240" w:lineRule="auto"/>
-              <w:rPr/>
-            </w:pPr>
-            <w:r>
-              <w:rPr>
+              <w:rPr>
+                <w:sz w:val="20"/>
+                <w:szCs w:val="20"/>
+              </w:rPr>
+            </w:pPr>
+            <w:r>
+              <w:rPr>
+                <w:sz w:val="20"/>
+                <w:szCs w:val="20"/>
                 <w:rtl w:val="0"/>
               </w:rPr>
               <w:t xml:space="preserve">O(1)</w:t>
@@ -3703,39 +4547,49 @@
           <w:p>
             <w:pPr>
               <w:spacing w:before="240" w:lineRule="auto"/>
-              <w:rPr/>
-            </w:pPr>
-            <w:r>
-              <w:rPr>
-                <w:rtl w:val="0"/>
-              </w:rPr>
-              <w:t xml:space="preserve">for (int i = 0; i &lt; bits.length(); i++) {</w:t>
-            </w:r>
-          </w:p>
-        </w:tc>
-        <w:tc>
-          <w:tcPr>
-            <w:tcBorders>
-              <w:top w:color="000000" w:space="0" w:sz="0" w:val="nil"/>
-              <w:left w:color="000000" w:space="0" w:sz="0" w:val="nil"/>
-              <w:bottom w:color="000000" w:space="0" w:sz="5" w:val="single"/>
-              <w:right w:color="000000" w:space="0" w:sz="5" w:val="single"/>
-            </w:tcBorders>
-            <w:tcMar>
-              <w:top w:w="0.0" w:type="dxa"/>
-              <w:left w:w="100.0" w:type="dxa"/>
-              <w:bottom w:w="0.0" w:type="dxa"/>
-              <w:right w:w="100.0" w:type="dxa"/>
-            </w:tcMar>
-            <w:vAlign w:val="top"/>
-          </w:tcPr>
-          <w:p>
-            <w:pPr>
-              <w:spacing w:before="240" w:lineRule="auto"/>
-              <w:rPr/>
-            </w:pPr>
-            <w:r>
-              <w:rPr>
+              <w:rPr>
+                <w:sz w:val="20"/>
+                <w:szCs w:val="20"/>
+              </w:rPr>
+            </w:pPr>
+            <w:r>
+              <w:rPr>
+                <w:sz w:val="20"/>
+                <w:szCs w:val="20"/>
+                <w:rtl w:val="0"/>
+              </w:rPr>
+              <w:t xml:space="preserve">for (int i = 0; i &lt; bits.length(); i++) </w:t>
+            </w:r>
+          </w:p>
+        </w:tc>
+        <w:tc>
+          <w:tcPr>
+            <w:tcBorders>
+              <w:top w:color="000000" w:space="0" w:sz="0" w:val="nil"/>
+              <w:left w:color="000000" w:space="0" w:sz="0" w:val="nil"/>
+              <w:bottom w:color="000000" w:space="0" w:sz="5" w:val="single"/>
+              <w:right w:color="000000" w:space="0" w:sz="5" w:val="single"/>
+            </w:tcBorders>
+            <w:tcMar>
+              <w:top w:w="0.0" w:type="dxa"/>
+              <w:left w:w="100.0" w:type="dxa"/>
+              <w:bottom w:w="0.0" w:type="dxa"/>
+              <w:right w:w="100.0" w:type="dxa"/>
+            </w:tcMar>
+            <w:vAlign w:val="top"/>
+          </w:tcPr>
+          <w:p>
+            <w:pPr>
+              <w:spacing w:before="240" w:lineRule="auto"/>
+              <w:rPr>
+                <w:sz w:val="20"/>
+                <w:szCs w:val="20"/>
+              </w:rPr>
+            </w:pPr>
+            <w:r>
+              <w:rPr>
+                <w:sz w:val="20"/>
+                <w:szCs w:val="20"/>
                 <w:rtl w:val="0"/>
               </w:rPr>
               <w:t xml:space="preserve">C2</w:t>
@@ -3761,10 +4615,15 @@
           <w:p>
             <w:pPr>
               <w:spacing w:before="240" w:lineRule="auto"/>
-              <w:rPr/>
-            </w:pPr>
-            <w:r>
-              <w:rPr>
+              <w:rPr>
+                <w:sz w:val="20"/>
+                <w:szCs w:val="20"/>
+              </w:rPr>
+            </w:pPr>
+            <w:r>
+              <w:rPr>
+                <w:sz w:val="20"/>
+                <w:szCs w:val="20"/>
                 <w:rtl w:val="0"/>
               </w:rPr>
               <w:t xml:space="preserve">O(n)</w:t>
@@ -3797,39 +4656,49 @@
           <w:p>
             <w:pPr>
               <w:spacing w:before="240" w:lineRule="auto"/>
-              <w:rPr/>
-            </w:pPr>
-            <w:r>
-              <w:rPr>
-                <w:rtl w:val="0"/>
-              </w:rPr>
-              <w:t xml:space="preserve">      if (bits.charAt(i) == '1') { </w:t>
-            </w:r>
-          </w:p>
-        </w:tc>
-        <w:tc>
-          <w:tcPr>
-            <w:tcBorders>
-              <w:top w:color="000000" w:space="0" w:sz="0" w:val="nil"/>
-              <w:left w:color="000000" w:space="0" w:sz="0" w:val="nil"/>
-              <w:bottom w:color="000000" w:space="0" w:sz="5" w:val="single"/>
-              <w:right w:color="000000" w:space="0" w:sz="5" w:val="single"/>
-            </w:tcBorders>
-            <w:tcMar>
-              <w:top w:w="0.0" w:type="dxa"/>
-              <w:left w:w="100.0" w:type="dxa"/>
-              <w:bottom w:w="0.0" w:type="dxa"/>
-              <w:right w:w="100.0" w:type="dxa"/>
-            </w:tcMar>
-            <w:vAlign w:val="top"/>
-          </w:tcPr>
-          <w:p>
-            <w:pPr>
-              <w:spacing w:before="240" w:lineRule="auto"/>
-              <w:rPr/>
-            </w:pPr>
-            <w:r>
-              <w:rPr>
+              <w:rPr>
+                <w:sz w:val="20"/>
+                <w:szCs w:val="20"/>
+              </w:rPr>
+            </w:pPr>
+            <w:r>
+              <w:rPr>
+                <w:sz w:val="20"/>
+                <w:szCs w:val="20"/>
+                <w:rtl w:val="0"/>
+              </w:rPr>
+              <w:t xml:space="preserve">      if (bits.charAt(i) == '1') </w:t>
+            </w:r>
+          </w:p>
+        </w:tc>
+        <w:tc>
+          <w:tcPr>
+            <w:tcBorders>
+              <w:top w:color="000000" w:space="0" w:sz="0" w:val="nil"/>
+              <w:left w:color="000000" w:space="0" w:sz="0" w:val="nil"/>
+              <w:bottom w:color="000000" w:space="0" w:sz="5" w:val="single"/>
+              <w:right w:color="000000" w:space="0" w:sz="5" w:val="single"/>
+            </w:tcBorders>
+            <w:tcMar>
+              <w:top w:w="0.0" w:type="dxa"/>
+              <w:left w:w="100.0" w:type="dxa"/>
+              <w:bottom w:w="0.0" w:type="dxa"/>
+              <w:right w:w="100.0" w:type="dxa"/>
+            </w:tcMar>
+            <w:vAlign w:val="top"/>
+          </w:tcPr>
+          <w:p>
+            <w:pPr>
+              <w:spacing w:before="240" w:lineRule="auto"/>
+              <w:rPr>
+                <w:sz w:val="20"/>
+                <w:szCs w:val="20"/>
+              </w:rPr>
+            </w:pPr>
+            <w:r>
+              <w:rPr>
+                <w:sz w:val="20"/>
+                <w:szCs w:val="20"/>
                 <w:rtl w:val="0"/>
               </w:rPr>
               <w:t xml:space="preserve">C3</w:t>
@@ -3855,10 +4724,15 @@
           <w:p>
             <w:pPr>
               <w:spacing w:before="240" w:lineRule="auto"/>
-              <w:rPr/>
-            </w:pPr>
-            <w:r>
-              <w:rPr>
+              <w:rPr>
+                <w:sz w:val="20"/>
+                <w:szCs w:val="20"/>
+              </w:rPr>
+            </w:pPr>
+            <w:r>
+              <w:rPr>
+                <w:sz w:val="20"/>
+                <w:szCs w:val="20"/>
                 <w:rtl w:val="0"/>
               </w:rPr>
               <w:t xml:space="preserve">O(n-1)</w:t>
@@ -3891,10 +4765,15 @@
           <w:p>
             <w:pPr>
               <w:spacing w:before="240" w:lineRule="auto"/>
-              <w:rPr/>
-            </w:pPr>
-            <w:r>
-              <w:rPr>
+              <w:rPr>
+                <w:sz w:val="20"/>
+                <w:szCs w:val="20"/>
+              </w:rPr>
+            </w:pPr>
+            <w:r>
+              <w:rPr>
+                <w:sz w:val="20"/>
+                <w:szCs w:val="20"/>
                 <w:rtl w:val="0"/>
               </w:rPr>
               <w:t xml:space="preserve">           bit++;</w:t>
@@ -3920,10 +4799,15 @@
           <w:p>
             <w:pPr>
               <w:spacing w:before="240" w:lineRule="auto"/>
-              <w:rPr/>
-            </w:pPr>
-            <w:r>
-              <w:rPr>
+              <w:rPr>
+                <w:sz w:val="20"/>
+                <w:szCs w:val="20"/>
+              </w:rPr>
+            </w:pPr>
+            <w:r>
+              <w:rPr>
+                <w:sz w:val="20"/>
+                <w:szCs w:val="20"/>
                 <w:rtl w:val="0"/>
               </w:rPr>
               <w:t xml:space="preserve">C4</w:t>
@@ -3949,10 +4833,15 @@
           <w:p>
             <w:pPr>
               <w:spacing w:before="240" w:lineRule="auto"/>
-              <w:rPr/>
-            </w:pPr>
-            <w:r>
-              <w:rPr>
+              <w:rPr>
+                <w:sz w:val="20"/>
+                <w:szCs w:val="20"/>
+              </w:rPr>
+            </w:pPr>
+            <w:r>
+              <w:rPr>
+                <w:sz w:val="20"/>
+                <w:szCs w:val="20"/>
                 <w:rtl w:val="0"/>
               </w:rPr>
               <w:t xml:space="preserve">O(n-1)</w:t>
@@ -3985,10 +4874,15 @@
           <w:p>
             <w:pPr>
               <w:spacing w:before="240" w:lineRule="auto"/>
-              <w:rPr/>
-            </w:pPr>
-            <w:r>
-              <w:rPr>
+              <w:rPr>
+                <w:sz w:val="20"/>
+                <w:szCs w:val="20"/>
+              </w:rPr>
+            </w:pPr>
+            <w:r>
+              <w:rPr>
+                <w:sz w:val="20"/>
+                <w:szCs w:val="20"/>
                 <w:rtl w:val="0"/>
               </w:rPr>
               <w:t xml:space="preserve">return bit;</w:t>
@@ -4014,10 +4908,15 @@
           <w:p>
             <w:pPr>
               <w:spacing w:before="240" w:lineRule="auto"/>
-              <w:rPr/>
-            </w:pPr>
-            <w:r>
-              <w:rPr>
+              <w:rPr>
+                <w:sz w:val="20"/>
+                <w:szCs w:val="20"/>
+              </w:rPr>
+            </w:pPr>
+            <w:r>
+              <w:rPr>
+                <w:sz w:val="20"/>
+                <w:szCs w:val="20"/>
                 <w:rtl w:val="0"/>
               </w:rPr>
               <w:t xml:space="preserve">C5</w:t>
@@ -4043,10 +4942,15 @@
           <w:p>
             <w:pPr>
               <w:spacing w:before="240" w:lineRule="auto"/>
-              <w:rPr/>
-            </w:pPr>
-            <w:r>
-              <w:rPr>
+              <w:rPr>
+                <w:sz w:val="20"/>
+                <w:szCs w:val="20"/>
+              </w:rPr>
+            </w:pPr>
+            <w:r>
+              <w:rPr>
+                <w:sz w:val="20"/>
+                <w:szCs w:val="20"/>
                 <w:rtl w:val="0"/>
               </w:rPr>
               <w:t xml:space="preserve">O(1)</w:t>

</xml_diff>